<commit_message>
Selector CSS và Pseudo Class và Pseudo element và Sepecificity (độ ưu tiên của bộ chọn)
</commit_message>
<xml_diff>
--- a/frontend/css/CSS by Step.docx
+++ b/frontend/css/CSS by Step.docx
@@ -20,7 +20,13 @@
     <w:sdt>
       <w:sdtPr>
         <w:rPr>
+          <w:rFonts w:ascii="Times New Roman" w:eastAsiaTheme="minorHAnsi" w:hAnsi="Times New Roman" w:cstheme="minorBidi"/>
           <w:noProof/>
+          <w:color w:val="auto"/>
+          <w:kern w:val="2"/>
+          <w:sz w:val="26"/>
+          <w:szCs w:val="22"/>
+          <w14:ligatures w14:val="standardContextual"/>
         </w:rPr>
         <w:id w:val="-1217116961"/>
         <w:docPartObj>
@@ -30,14 +36,8 @@
       </w:sdtPr>
       <w:sdtEndPr>
         <w:rPr>
-          <w:rFonts w:ascii="Times New Roman" w:eastAsiaTheme="minorHAnsi" w:hAnsi="Times New Roman" w:cstheme="minorBidi"/>
           <w:b/>
           <w:bCs/>
-          <w:color w:val="auto"/>
-          <w:kern w:val="2"/>
-          <w:sz w:val="26"/>
-          <w:szCs w:val="22"/>
-          <w14:ligatures w14:val="standardContextual"/>
         </w:rPr>
       </w:sdtEndPr>
       <w:sdtContent>
@@ -68,6 +68,12 @@
             <w:tabs>
               <w:tab w:val="right" w:leader="dot" w:pos="9350"/>
             </w:tabs>
+            <w:rPr>
+              <w:rFonts w:asciiTheme="minorHAnsi" w:eastAsiaTheme="minorEastAsia" w:hAnsiTheme="minorHAnsi"/>
+              <w:sz w:val="24"/>
+              <w:szCs w:val="24"/>
+              <w:lang w:val="en-US"/>
+            </w:rPr>
           </w:pPr>
           <w:r>
             <w:fldChar w:fldCharType="begin"/>
@@ -78,7 +84,7 @@
           <w:r>
             <w:fldChar w:fldCharType="separate"/>
           </w:r>
-          <w:hyperlink w:anchor="_Toc200802556" w:history="1">
+          <w:hyperlink w:anchor="_Toc200832667" w:history="1">
             <w:r>
               <w:rPr>
                 <w:rStyle w:val="Hyperlink"/>
@@ -101,7 +107,7 @@
               <w:rPr>
                 <w:webHidden/>
               </w:rPr>
-              <w:instrText xml:space="preserve"> PAGEREF _Toc200802556 \h </w:instrText>
+              <w:instrText xml:space="preserve"> PAGEREF _Toc200832667 \h </w:instrText>
             </w:r>
             <w:r>
               <w:rPr>
@@ -118,7 +124,7 @@
               <w:rPr>
                 <w:webHidden/>
               </w:rPr>
-              <w:t>2</w:t>
+              <w:t>3</w:t>
             </w:r>
             <w:r>
               <w:rPr>
@@ -134,8 +140,14 @@
             <w:tabs>
               <w:tab w:val="right" w:leader="dot" w:pos="9350"/>
             </w:tabs>
+            <w:rPr>
+              <w:rFonts w:asciiTheme="minorHAnsi" w:eastAsiaTheme="minorEastAsia" w:hAnsiTheme="minorHAnsi"/>
+              <w:sz w:val="24"/>
+              <w:szCs w:val="24"/>
+              <w:lang w:val="en-US"/>
+            </w:rPr>
           </w:pPr>
-          <w:hyperlink w:anchor="_Toc200802557" w:history="1">
+          <w:hyperlink w:anchor="_Toc200832668" w:history="1">
             <w:r>
               <w:rPr>
                 <w:rStyle w:val="Hyperlink"/>
@@ -158,7 +170,7 @@
               <w:rPr>
                 <w:webHidden/>
               </w:rPr>
-              <w:instrText xml:space="preserve"> PAGEREF _Toc200802557 \h </w:instrText>
+              <w:instrText xml:space="preserve"> PAGEREF _Toc200832668 \h </w:instrText>
             </w:r>
             <w:r>
               <w:rPr>
@@ -175,7 +187,65 @@
               <w:rPr>
                 <w:webHidden/>
               </w:rPr>
-              <w:t>2</w:t>
+              <w:t>4</w:t>
+            </w:r>
+            <w:r>
+              <w:rPr>
+                <w:webHidden/>
+              </w:rPr>
+              <w:fldChar w:fldCharType="end"/>
+            </w:r>
+          </w:hyperlink>
+        </w:p>
+        <w:p>
+          <w:pPr>
+            <w:pStyle w:val="TOC3"/>
+            <w:tabs>
+              <w:tab w:val="right" w:leader="dot" w:pos="9350"/>
+            </w:tabs>
+          </w:pPr>
+          <w:hyperlink w:anchor="_Toc200832669" w:history="1">
+            <w:r>
+              <w:rPr>
+                <w:rStyle w:val="Hyperlink"/>
+                <w:lang w:val="en-US"/>
+              </w:rPr>
+              <w:t>1.1.1. Quy tắc đặt tên BEM (Block Element Modifier)</w:t>
+            </w:r>
+            <w:r>
+              <w:rPr>
+                <w:webHidden/>
+              </w:rPr>
+              <w:tab/>
+            </w:r>
+            <w:r>
+              <w:rPr>
+                <w:webHidden/>
+              </w:rPr>
+              <w:fldChar w:fldCharType="begin"/>
+            </w:r>
+            <w:r>
+              <w:rPr>
+                <w:webHidden/>
+              </w:rPr>
+              <w:instrText xml:space="preserve"> PAGEREF _Toc200832669 \h </w:instrText>
+            </w:r>
+            <w:r>
+              <w:rPr>
+                <w:webHidden/>
+              </w:rPr>
+            </w:r>
+            <w:r>
+              <w:rPr>
+                <w:webHidden/>
+              </w:rPr>
+              <w:fldChar w:fldCharType="separate"/>
+            </w:r>
+            <w:r>
+              <w:rPr>
+                <w:webHidden/>
+              </w:rPr>
+              <w:t>4</w:t>
             </w:r>
             <w:r>
               <w:rPr>
@@ -191,8 +261,14 @@
             <w:tabs>
               <w:tab w:val="right" w:leader="dot" w:pos="9350"/>
             </w:tabs>
+            <w:rPr>
+              <w:rFonts w:asciiTheme="minorHAnsi" w:eastAsiaTheme="minorEastAsia" w:hAnsiTheme="minorHAnsi"/>
+              <w:sz w:val="24"/>
+              <w:szCs w:val="24"/>
+              <w:lang w:val="en-US"/>
+            </w:rPr>
           </w:pPr>
-          <w:hyperlink w:anchor="_Toc200802558" w:history="1">
+          <w:hyperlink w:anchor="_Toc200832670" w:history="1">
             <w:r>
               <w:rPr>
                 <w:rStyle w:val="Hyperlink"/>
@@ -215,7 +291,7 @@
               <w:rPr>
                 <w:webHidden/>
               </w:rPr>
-              <w:instrText xml:space="preserve"> PAGEREF _Toc200802558 \h </w:instrText>
+              <w:instrText xml:space="preserve"> PAGEREF _Toc200832670 \h </w:instrText>
             </w:r>
             <w:r>
               <w:rPr>
@@ -232,7 +308,294 @@
               <w:rPr>
                 <w:webHidden/>
               </w:rPr>
-              <w:t>3</w:t>
+              <w:t>6</w:t>
+            </w:r>
+            <w:r>
+              <w:rPr>
+                <w:webHidden/>
+              </w:rPr>
+              <w:fldChar w:fldCharType="end"/>
+            </w:r>
+          </w:hyperlink>
+        </w:p>
+        <w:p>
+          <w:pPr>
+            <w:pStyle w:val="TOC3"/>
+            <w:tabs>
+              <w:tab w:val="right" w:leader="dot" w:pos="9350"/>
+            </w:tabs>
+          </w:pPr>
+          <w:hyperlink w:anchor="_Toc200832671" w:history="1">
+            <w:r>
+              <w:rPr>
+                <w:rStyle w:val="Hyperlink"/>
+              </w:rPr>
+              <w:t>1.2.1. Selector cơ bản</w:t>
+            </w:r>
+            <w:r>
+              <w:rPr>
+                <w:webHidden/>
+              </w:rPr>
+              <w:tab/>
+            </w:r>
+            <w:r>
+              <w:rPr>
+                <w:webHidden/>
+              </w:rPr>
+              <w:fldChar w:fldCharType="begin"/>
+            </w:r>
+            <w:r>
+              <w:rPr>
+                <w:webHidden/>
+              </w:rPr>
+              <w:instrText xml:space="preserve"> PAGEREF _Toc200832671 \h </w:instrText>
+            </w:r>
+            <w:r>
+              <w:rPr>
+                <w:webHidden/>
+              </w:rPr>
+            </w:r>
+            <w:r>
+              <w:rPr>
+                <w:webHidden/>
+              </w:rPr>
+              <w:fldChar w:fldCharType="separate"/>
+            </w:r>
+            <w:r>
+              <w:rPr>
+                <w:webHidden/>
+              </w:rPr>
+              <w:t>6</w:t>
+            </w:r>
+            <w:r>
+              <w:rPr>
+                <w:webHidden/>
+              </w:rPr>
+              <w:fldChar w:fldCharType="end"/>
+            </w:r>
+          </w:hyperlink>
+        </w:p>
+        <w:p>
+          <w:pPr>
+            <w:pStyle w:val="TOC3"/>
+            <w:tabs>
+              <w:tab w:val="right" w:leader="dot" w:pos="9350"/>
+            </w:tabs>
+          </w:pPr>
+          <w:hyperlink w:anchor="_Toc200832672" w:history="1">
+            <w:r>
+              <w:rPr>
+                <w:rStyle w:val="Hyperlink"/>
+              </w:rPr>
+              <w:t>1.2.2. Selector kết hợp</w:t>
+            </w:r>
+            <w:r>
+              <w:rPr>
+                <w:webHidden/>
+              </w:rPr>
+              <w:tab/>
+            </w:r>
+            <w:r>
+              <w:rPr>
+                <w:webHidden/>
+              </w:rPr>
+              <w:fldChar w:fldCharType="begin"/>
+            </w:r>
+            <w:r>
+              <w:rPr>
+                <w:webHidden/>
+              </w:rPr>
+              <w:instrText xml:space="preserve"> PAGEREF _Toc200832672 \h </w:instrText>
+            </w:r>
+            <w:r>
+              <w:rPr>
+                <w:webHidden/>
+              </w:rPr>
+            </w:r>
+            <w:r>
+              <w:rPr>
+                <w:webHidden/>
+              </w:rPr>
+              <w:fldChar w:fldCharType="separate"/>
+            </w:r>
+            <w:r>
+              <w:rPr>
+                <w:webHidden/>
+              </w:rPr>
+              <w:t>6</w:t>
+            </w:r>
+            <w:r>
+              <w:rPr>
+                <w:webHidden/>
+              </w:rPr>
+              <w:fldChar w:fldCharType="end"/>
+            </w:r>
+          </w:hyperlink>
+        </w:p>
+        <w:p>
+          <w:pPr>
+            <w:pStyle w:val="TOC3"/>
+            <w:tabs>
+              <w:tab w:val="right" w:leader="dot" w:pos="9350"/>
+            </w:tabs>
+          </w:pPr>
+          <w:hyperlink w:anchor="_Toc200832673" w:history="1">
+            <w:r>
+              <w:rPr>
+                <w:rStyle w:val="Hyperlink"/>
+              </w:rPr>
+              <w:t>1.2.3. Pseudo-class (lớp giả)</w:t>
+            </w:r>
+            <w:r>
+              <w:rPr>
+                <w:webHidden/>
+              </w:rPr>
+              <w:tab/>
+            </w:r>
+            <w:r>
+              <w:rPr>
+                <w:webHidden/>
+              </w:rPr>
+              <w:fldChar w:fldCharType="begin"/>
+            </w:r>
+            <w:r>
+              <w:rPr>
+                <w:webHidden/>
+              </w:rPr>
+              <w:instrText xml:space="preserve"> PAGEREF _Toc200832673 \h </w:instrText>
+            </w:r>
+            <w:r>
+              <w:rPr>
+                <w:webHidden/>
+              </w:rPr>
+            </w:r>
+            <w:r>
+              <w:rPr>
+                <w:webHidden/>
+              </w:rPr>
+              <w:fldChar w:fldCharType="separate"/>
+            </w:r>
+            <w:r>
+              <w:rPr>
+                <w:webHidden/>
+              </w:rPr>
+              <w:t>7</w:t>
+            </w:r>
+            <w:r>
+              <w:rPr>
+                <w:webHidden/>
+              </w:rPr>
+              <w:fldChar w:fldCharType="end"/>
+            </w:r>
+          </w:hyperlink>
+        </w:p>
+        <w:p>
+          <w:pPr>
+            <w:pStyle w:val="TOC3"/>
+            <w:tabs>
+              <w:tab w:val="right" w:leader="dot" w:pos="9350"/>
+            </w:tabs>
+          </w:pPr>
+          <w:hyperlink w:anchor="_Toc200832674" w:history="1">
+            <w:r>
+              <w:rPr>
+                <w:rStyle w:val="Hyperlink"/>
+                <w:lang w:val="en-US"/>
+              </w:rPr>
+              <w:t>1.2.4. Pseudo-element (phần tử giả)</w:t>
+            </w:r>
+            <w:r>
+              <w:rPr>
+                <w:webHidden/>
+              </w:rPr>
+              <w:tab/>
+            </w:r>
+            <w:r>
+              <w:rPr>
+                <w:webHidden/>
+              </w:rPr>
+              <w:fldChar w:fldCharType="begin"/>
+            </w:r>
+            <w:r>
+              <w:rPr>
+                <w:webHidden/>
+              </w:rPr>
+              <w:instrText xml:space="preserve"> PAGEREF _Toc200832674 \h </w:instrText>
+            </w:r>
+            <w:r>
+              <w:rPr>
+                <w:webHidden/>
+              </w:rPr>
+            </w:r>
+            <w:r>
+              <w:rPr>
+                <w:webHidden/>
+              </w:rPr>
+              <w:fldChar w:fldCharType="separate"/>
+            </w:r>
+            <w:r>
+              <w:rPr>
+                <w:webHidden/>
+              </w:rPr>
+              <w:t>7</w:t>
+            </w:r>
+            <w:r>
+              <w:rPr>
+                <w:webHidden/>
+              </w:rPr>
+              <w:fldChar w:fldCharType="end"/>
+            </w:r>
+          </w:hyperlink>
+        </w:p>
+        <w:p>
+          <w:pPr>
+            <w:pStyle w:val="TOC3"/>
+            <w:tabs>
+              <w:tab w:val="right" w:leader="dot" w:pos="9350"/>
+            </w:tabs>
+          </w:pPr>
+          <w:hyperlink w:anchor="_Toc200832675" w:history="1">
+            <w:r>
+              <w:rPr>
+                <w:rStyle w:val="Hyperlink"/>
+                <w:lang w:val="en-US"/>
+              </w:rPr>
+              <w:t>1.2.5. Attribute selector (theo thuộc tính)</w:t>
+            </w:r>
+            <w:r>
+              <w:rPr>
+                <w:webHidden/>
+              </w:rPr>
+              <w:tab/>
+            </w:r>
+            <w:r>
+              <w:rPr>
+                <w:webHidden/>
+              </w:rPr>
+              <w:fldChar w:fldCharType="begin"/>
+            </w:r>
+            <w:r>
+              <w:rPr>
+                <w:webHidden/>
+              </w:rPr>
+              <w:instrText xml:space="preserve"> PAGEREF _Toc200832675 \h </w:instrText>
+            </w:r>
+            <w:r>
+              <w:rPr>
+                <w:webHidden/>
+              </w:rPr>
+            </w:r>
+            <w:r>
+              <w:rPr>
+                <w:webHidden/>
+              </w:rPr>
+              <w:fldChar w:fldCharType="separate"/>
+            </w:r>
+            <w:r>
+              <w:rPr>
+                <w:webHidden/>
+              </w:rPr>
+              <w:t>8</w:t>
             </w:r>
             <w:r>
               <w:rPr>
@@ -248,8 +611,14 @@
             <w:tabs>
               <w:tab w:val="right" w:leader="dot" w:pos="9350"/>
             </w:tabs>
+            <w:rPr>
+              <w:rFonts w:asciiTheme="minorHAnsi" w:eastAsiaTheme="minorEastAsia" w:hAnsiTheme="minorHAnsi"/>
+              <w:sz w:val="24"/>
+              <w:szCs w:val="24"/>
+              <w:lang w:val="en-US"/>
+            </w:rPr>
           </w:pPr>
-          <w:hyperlink w:anchor="_Toc200802559" w:history="1">
+          <w:hyperlink w:anchor="_Toc200832676" w:history="1">
             <w:r>
               <w:rPr>
                 <w:rStyle w:val="Hyperlink"/>
@@ -272,7 +641,7 @@
               <w:rPr>
                 <w:webHidden/>
               </w:rPr>
-              <w:instrText xml:space="preserve"> PAGEREF _Toc200802559 \h </w:instrText>
+              <w:instrText xml:space="preserve"> PAGEREF _Toc200832676 \h </w:instrText>
             </w:r>
             <w:r>
               <w:rPr>
@@ -289,7 +658,7 @@
               <w:rPr>
                 <w:webHidden/>
               </w:rPr>
-              <w:t>3</w:t>
+              <w:t>9</w:t>
             </w:r>
             <w:r>
               <w:rPr>
@@ -305,8 +674,14 @@
             <w:tabs>
               <w:tab w:val="right" w:leader="dot" w:pos="9350"/>
             </w:tabs>
+            <w:rPr>
+              <w:rFonts w:asciiTheme="minorHAnsi" w:eastAsiaTheme="minorEastAsia" w:hAnsiTheme="minorHAnsi"/>
+              <w:sz w:val="24"/>
+              <w:szCs w:val="24"/>
+              <w:lang w:val="en-US"/>
+            </w:rPr>
           </w:pPr>
-          <w:hyperlink w:anchor="_Toc200802560" w:history="1">
+          <w:hyperlink w:anchor="_Toc200832677" w:history="1">
             <w:r>
               <w:rPr>
                 <w:rStyle w:val="Hyperlink"/>
@@ -329,7 +704,7 @@
               <w:rPr>
                 <w:webHidden/>
               </w:rPr>
-              <w:instrText xml:space="preserve"> PAGEREF _Toc200802560 \h </w:instrText>
+              <w:instrText xml:space="preserve"> PAGEREF _Toc200832677 \h </w:instrText>
             </w:r>
             <w:r>
               <w:rPr>
@@ -346,7 +721,7 @@
               <w:rPr>
                 <w:webHidden/>
               </w:rPr>
-              <w:t>3</w:t>
+              <w:t>10</w:t>
             </w:r>
             <w:r>
               <w:rPr>
@@ -362,8 +737,14 @@
             <w:tabs>
               <w:tab w:val="right" w:leader="dot" w:pos="9350"/>
             </w:tabs>
+            <w:rPr>
+              <w:rFonts w:asciiTheme="minorHAnsi" w:eastAsiaTheme="minorEastAsia" w:hAnsiTheme="minorHAnsi"/>
+              <w:sz w:val="24"/>
+              <w:szCs w:val="24"/>
+              <w:lang w:val="en-US"/>
+            </w:rPr>
           </w:pPr>
-          <w:hyperlink w:anchor="_Toc200802561" w:history="1">
+          <w:hyperlink w:anchor="_Toc200832678" w:history="1">
             <w:r>
               <w:rPr>
                 <w:rStyle w:val="Hyperlink"/>
@@ -386,7 +767,7 @@
               <w:rPr>
                 <w:webHidden/>
               </w:rPr>
-              <w:instrText xml:space="preserve"> PAGEREF _Toc200802561 \h </w:instrText>
+              <w:instrText xml:space="preserve"> PAGEREF _Toc200832678 \h </w:instrText>
             </w:r>
             <w:r>
               <w:rPr>
@@ -403,7 +784,7 @@
               <w:rPr>
                 <w:webHidden/>
               </w:rPr>
-              <w:t>4</w:t>
+              <w:t>11</w:t>
             </w:r>
             <w:r>
               <w:rPr>
@@ -419,8 +800,14 @@
             <w:tabs>
               <w:tab w:val="right" w:leader="dot" w:pos="9350"/>
             </w:tabs>
+            <w:rPr>
+              <w:rFonts w:asciiTheme="minorHAnsi" w:eastAsiaTheme="minorEastAsia" w:hAnsiTheme="minorHAnsi"/>
+              <w:sz w:val="24"/>
+              <w:szCs w:val="24"/>
+              <w:lang w:val="en-US"/>
+            </w:rPr>
           </w:pPr>
-          <w:hyperlink w:anchor="_Toc200802562" w:history="1">
+          <w:hyperlink w:anchor="_Toc200832679" w:history="1">
             <w:r>
               <w:rPr>
                 <w:rStyle w:val="Hyperlink"/>
@@ -443,7 +830,7 @@
               <w:rPr>
                 <w:webHidden/>
               </w:rPr>
-              <w:instrText xml:space="preserve"> PAGEREF _Toc200802562 \h </w:instrText>
+              <w:instrText xml:space="preserve"> PAGEREF _Toc200832679 \h </w:instrText>
             </w:r>
             <w:r>
               <w:rPr>
@@ -460,7 +847,7 @@
               <w:rPr>
                 <w:webHidden/>
               </w:rPr>
-              <w:t>4</w:t>
+              <w:t>11</w:t>
             </w:r>
             <w:r>
               <w:rPr>
@@ -476,8 +863,14 @@
             <w:tabs>
               <w:tab w:val="right" w:leader="dot" w:pos="9350"/>
             </w:tabs>
+            <w:rPr>
+              <w:rFonts w:asciiTheme="minorHAnsi" w:eastAsiaTheme="minorEastAsia" w:hAnsiTheme="minorHAnsi"/>
+              <w:sz w:val="24"/>
+              <w:szCs w:val="24"/>
+              <w:lang w:val="en-US"/>
+            </w:rPr>
           </w:pPr>
-          <w:hyperlink w:anchor="_Toc200802563" w:history="1">
+          <w:hyperlink w:anchor="_Toc200832680" w:history="1">
             <w:r>
               <w:rPr>
                 <w:rStyle w:val="Hyperlink"/>
@@ -500,7 +893,7 @@
               <w:rPr>
                 <w:webHidden/>
               </w:rPr>
-              <w:instrText xml:space="preserve"> PAGEREF _Toc200802563 \h </w:instrText>
+              <w:instrText xml:space="preserve"> PAGEREF _Toc200832680 \h </w:instrText>
             </w:r>
             <w:r>
               <w:rPr>
@@ -517,7 +910,7 @@
               <w:rPr>
                 <w:webHidden/>
               </w:rPr>
-              <w:t>4</w:t>
+              <w:t>11</w:t>
             </w:r>
             <w:r>
               <w:rPr>
@@ -533,8 +926,14 @@
             <w:tabs>
               <w:tab w:val="right" w:leader="dot" w:pos="9350"/>
             </w:tabs>
+            <w:rPr>
+              <w:rFonts w:asciiTheme="minorHAnsi" w:eastAsiaTheme="minorEastAsia" w:hAnsiTheme="minorHAnsi"/>
+              <w:sz w:val="24"/>
+              <w:szCs w:val="24"/>
+              <w:lang w:val="en-US"/>
+            </w:rPr>
           </w:pPr>
-          <w:hyperlink w:anchor="_Toc200802564" w:history="1">
+          <w:hyperlink w:anchor="_Toc200832681" w:history="1">
             <w:r>
               <w:rPr>
                 <w:rStyle w:val="Hyperlink"/>
@@ -557,7 +956,7 @@
               <w:rPr>
                 <w:webHidden/>
               </w:rPr>
-              <w:instrText xml:space="preserve"> PAGEREF _Toc200802564 \h </w:instrText>
+              <w:instrText xml:space="preserve"> PAGEREF _Toc200832681 \h </w:instrText>
             </w:r>
             <w:r>
               <w:rPr>
@@ -574,7 +973,7 @@
               <w:rPr>
                 <w:webHidden/>
               </w:rPr>
-              <w:t>5</w:t>
+              <w:t>12</w:t>
             </w:r>
             <w:r>
               <w:rPr>
@@ -590,8 +989,14 @@
             <w:tabs>
               <w:tab w:val="right" w:leader="dot" w:pos="9350"/>
             </w:tabs>
+            <w:rPr>
+              <w:rFonts w:asciiTheme="minorHAnsi" w:eastAsiaTheme="minorEastAsia" w:hAnsiTheme="minorHAnsi"/>
+              <w:sz w:val="24"/>
+              <w:szCs w:val="24"/>
+              <w:lang w:val="en-US"/>
+            </w:rPr>
           </w:pPr>
-          <w:hyperlink w:anchor="_Toc200802565" w:history="1">
+          <w:hyperlink w:anchor="_Toc200832682" w:history="1">
             <w:r>
               <w:rPr>
                 <w:rStyle w:val="Hyperlink"/>
@@ -614,7 +1019,7 @@
               <w:rPr>
                 <w:webHidden/>
               </w:rPr>
-              <w:instrText xml:space="preserve"> PAGEREF _Toc200802565 \h </w:instrText>
+              <w:instrText xml:space="preserve"> PAGEREF _Toc200832682 \h </w:instrText>
             </w:r>
             <w:r>
               <w:rPr>
@@ -631,7 +1036,7 @@
               <w:rPr>
                 <w:webHidden/>
               </w:rPr>
-              <w:t>5</w:t>
+              <w:t>12</w:t>
             </w:r>
             <w:r>
               <w:rPr>
@@ -647,8 +1052,14 @@
             <w:tabs>
               <w:tab w:val="right" w:leader="dot" w:pos="9350"/>
             </w:tabs>
+            <w:rPr>
+              <w:rFonts w:asciiTheme="minorHAnsi" w:eastAsiaTheme="minorEastAsia" w:hAnsiTheme="minorHAnsi"/>
+              <w:sz w:val="24"/>
+              <w:szCs w:val="24"/>
+              <w:lang w:val="en-US"/>
+            </w:rPr>
           </w:pPr>
-          <w:hyperlink w:anchor="_Toc200802566" w:history="1">
+          <w:hyperlink w:anchor="_Toc200832683" w:history="1">
             <w:r>
               <w:rPr>
                 <w:rStyle w:val="Hyperlink"/>
@@ -671,7 +1082,7 @@
               <w:rPr>
                 <w:webHidden/>
               </w:rPr>
-              <w:instrText xml:space="preserve"> PAGEREF _Toc200802566 \h </w:instrText>
+              <w:instrText xml:space="preserve"> PAGEREF _Toc200832683 \h </w:instrText>
             </w:r>
             <w:r>
               <w:rPr>
@@ -688,7 +1099,7 @@
               <w:rPr>
                 <w:webHidden/>
               </w:rPr>
-              <w:t>5</w:t>
+              <w:t>12</w:t>
             </w:r>
             <w:r>
               <w:rPr>
@@ -704,8 +1115,14 @@
             <w:tabs>
               <w:tab w:val="right" w:leader="dot" w:pos="9350"/>
             </w:tabs>
+            <w:rPr>
+              <w:rFonts w:asciiTheme="minorHAnsi" w:eastAsiaTheme="minorEastAsia" w:hAnsiTheme="minorHAnsi"/>
+              <w:sz w:val="24"/>
+              <w:szCs w:val="24"/>
+              <w:lang w:val="en-US"/>
+            </w:rPr>
           </w:pPr>
-          <w:hyperlink w:anchor="_Toc200802567" w:history="1">
+          <w:hyperlink w:anchor="_Toc200832684" w:history="1">
             <w:r>
               <w:rPr>
                 <w:rStyle w:val="Hyperlink"/>
@@ -728,7 +1145,7 @@
               <w:rPr>
                 <w:webHidden/>
               </w:rPr>
-              <w:instrText xml:space="preserve"> PAGEREF _Toc200802567 \h </w:instrText>
+              <w:instrText xml:space="preserve"> PAGEREF _Toc200832684 \h </w:instrText>
             </w:r>
             <w:r>
               <w:rPr>
@@ -745,7 +1162,7 @@
               <w:rPr>
                 <w:webHidden/>
               </w:rPr>
-              <w:t>6</w:t>
+              <w:t>13</w:t>
             </w:r>
             <w:r>
               <w:rPr>
@@ -761,8 +1178,14 @@
             <w:tabs>
               <w:tab w:val="right" w:leader="dot" w:pos="9350"/>
             </w:tabs>
+            <w:rPr>
+              <w:rFonts w:asciiTheme="minorHAnsi" w:eastAsiaTheme="minorEastAsia" w:hAnsiTheme="minorHAnsi"/>
+              <w:sz w:val="24"/>
+              <w:szCs w:val="24"/>
+              <w:lang w:val="en-US"/>
+            </w:rPr>
           </w:pPr>
-          <w:hyperlink w:anchor="_Toc200802568" w:history="1">
+          <w:hyperlink w:anchor="_Toc200832685" w:history="1">
             <w:r>
               <w:rPr>
                 <w:rStyle w:val="Hyperlink"/>
@@ -785,7 +1208,7 @@
               <w:rPr>
                 <w:webHidden/>
               </w:rPr>
-              <w:instrText xml:space="preserve"> PAGEREF _Toc200802568 \h </w:instrText>
+              <w:instrText xml:space="preserve"> PAGEREF _Toc200832685 \h </w:instrText>
             </w:r>
             <w:r>
               <w:rPr>
@@ -802,7 +1225,7 @@
               <w:rPr>
                 <w:webHidden/>
               </w:rPr>
-              <w:t>6</w:t>
+              <w:t>13</w:t>
             </w:r>
             <w:r>
               <w:rPr>
@@ -818,8 +1241,14 @@
             <w:tabs>
               <w:tab w:val="right" w:leader="dot" w:pos="9350"/>
             </w:tabs>
+            <w:rPr>
+              <w:rFonts w:asciiTheme="minorHAnsi" w:eastAsiaTheme="minorEastAsia" w:hAnsiTheme="minorHAnsi"/>
+              <w:sz w:val="24"/>
+              <w:szCs w:val="24"/>
+              <w:lang w:val="en-US"/>
+            </w:rPr>
           </w:pPr>
-          <w:hyperlink w:anchor="_Toc200802569" w:history="1">
+          <w:hyperlink w:anchor="_Toc200832686" w:history="1">
             <w:r>
               <w:rPr>
                 <w:rStyle w:val="Hyperlink"/>
@@ -842,7 +1271,7 @@
               <w:rPr>
                 <w:webHidden/>
               </w:rPr>
-              <w:instrText xml:space="preserve"> PAGEREF _Toc200802569 \h </w:instrText>
+              <w:instrText xml:space="preserve"> PAGEREF _Toc200832686 \h </w:instrText>
             </w:r>
             <w:r>
               <w:rPr>
@@ -859,7 +1288,7 @@
               <w:rPr>
                 <w:webHidden/>
               </w:rPr>
-              <w:t>6</w:t>
+              <w:t>13</w:t>
             </w:r>
             <w:r>
               <w:rPr>
@@ -875,8 +1304,14 @@
             <w:tabs>
               <w:tab w:val="right" w:leader="dot" w:pos="9350"/>
             </w:tabs>
+            <w:rPr>
+              <w:rFonts w:asciiTheme="minorHAnsi" w:eastAsiaTheme="minorEastAsia" w:hAnsiTheme="minorHAnsi"/>
+              <w:sz w:val="24"/>
+              <w:szCs w:val="24"/>
+              <w:lang w:val="en-US"/>
+            </w:rPr>
           </w:pPr>
-          <w:hyperlink w:anchor="_Toc200802570" w:history="1">
+          <w:hyperlink w:anchor="_Toc200832687" w:history="1">
             <w:r>
               <w:rPr>
                 <w:rStyle w:val="Hyperlink"/>
@@ -899,7 +1334,7 @@
               <w:rPr>
                 <w:webHidden/>
               </w:rPr>
-              <w:instrText xml:space="preserve"> PAGEREF _Toc200802570 \h </w:instrText>
+              <w:instrText xml:space="preserve"> PAGEREF _Toc200832687 \h </w:instrText>
             </w:r>
             <w:r>
               <w:rPr>
@@ -916,7 +1351,7 @@
               <w:rPr>
                 <w:webHidden/>
               </w:rPr>
-              <w:t>7</w:t>
+              <w:t>14</w:t>
             </w:r>
             <w:r>
               <w:rPr>
@@ -932,8 +1367,14 @@
             <w:tabs>
               <w:tab w:val="right" w:leader="dot" w:pos="9350"/>
             </w:tabs>
+            <w:rPr>
+              <w:rFonts w:asciiTheme="minorHAnsi" w:eastAsiaTheme="minorEastAsia" w:hAnsiTheme="minorHAnsi"/>
+              <w:sz w:val="24"/>
+              <w:szCs w:val="24"/>
+              <w:lang w:val="en-US"/>
+            </w:rPr>
           </w:pPr>
-          <w:hyperlink w:anchor="_Toc200802571" w:history="1">
+          <w:hyperlink w:anchor="_Toc200832688" w:history="1">
             <w:r>
               <w:rPr>
                 <w:rStyle w:val="Hyperlink"/>
@@ -956,7 +1397,7 @@
               <w:rPr>
                 <w:webHidden/>
               </w:rPr>
-              <w:instrText xml:space="preserve"> PAGEREF _Toc200802571 \h </w:instrText>
+              <w:instrText xml:space="preserve"> PAGEREF _Toc200832688 \h </w:instrText>
             </w:r>
             <w:r>
               <w:rPr>
@@ -973,7 +1414,7 @@
               <w:rPr>
                 <w:webHidden/>
               </w:rPr>
-              <w:t>7</w:t>
+              <w:t>14</w:t>
             </w:r>
             <w:r>
               <w:rPr>
@@ -984,6 +1425,12 @@
           </w:hyperlink>
         </w:p>
         <w:p>
+          <w:pPr>
+            <w:rPr>
+              <w:b/>
+              <w:bCs/>
+            </w:rPr>
+          </w:pPr>
           <w:r>
             <w:rPr>
               <w:b/>
@@ -996,6 +1443,749 @@
     </w:sdt>
     <w:p>
       <w:pPr>
+        <w:rPr>
+          <w:b/>
+          <w:bCs/>
+        </w:rPr>
+      </w:pPr>
+    </w:p>
+    <w:p>
+      <w:pPr>
+        <w:rPr>
+          <w:b/>
+          <w:bCs/>
+        </w:rPr>
+      </w:pPr>
+      <w:r>
+        <w:rPr>
+          <w:b/>
+          <w:bCs/>
+        </w:rPr>
+        <w:t>MỤC LỤC HÌNH ẢNH</w:t>
+      </w:r>
+    </w:p>
+    <w:p>
+      <w:pPr>
+        <w:pStyle w:val="TableofFigures"/>
+        <w:tabs>
+          <w:tab w:val="right" w:leader="dot" w:pos="9350"/>
+        </w:tabs>
+      </w:pPr>
+      <w:r>
+        <w:fldChar w:fldCharType="begin"/>
+      </w:r>
+      <w:r>
+        <w:instrText xml:space="preserve"> TOC \h \z \c "Hình" </w:instrText>
+      </w:r>
+      <w:r>
+        <w:fldChar w:fldCharType="separate"/>
+      </w:r>
+      <w:hyperlink w:anchor="_Toc200832723" w:history="1">
+        <w:r>
+          <w:rPr>
+            <w:rStyle w:val="Hyperlink"/>
+          </w:rPr>
+          <w:t>Hình 1.1 Quy tắc đặt biến định kiểu CSS.</w:t>
+        </w:r>
+        <w:r>
+          <w:rPr>
+            <w:webHidden/>
+          </w:rPr>
+          <w:tab/>
+        </w:r>
+        <w:r>
+          <w:rPr>
+            <w:webHidden/>
+          </w:rPr>
+          <w:fldChar w:fldCharType="begin"/>
+        </w:r>
+        <w:r>
+          <w:rPr>
+            <w:webHidden/>
+          </w:rPr>
+          <w:instrText xml:space="preserve"> PAGEREF _Toc200832723 \h </w:instrText>
+        </w:r>
+        <w:r>
+          <w:rPr>
+            <w:webHidden/>
+          </w:rPr>
+        </w:r>
+        <w:r>
+          <w:rPr>
+            <w:webHidden/>
+          </w:rPr>
+          <w:fldChar w:fldCharType="separate"/>
+        </w:r>
+        <w:r>
+          <w:rPr>
+            <w:webHidden/>
+          </w:rPr>
+          <w:t>4</w:t>
+        </w:r>
+        <w:r>
+          <w:rPr>
+            <w:webHidden/>
+          </w:rPr>
+          <w:fldChar w:fldCharType="end"/>
+        </w:r>
+      </w:hyperlink>
+    </w:p>
+    <w:p>
+      <w:pPr>
+        <w:pStyle w:val="TableofFigures"/>
+        <w:tabs>
+          <w:tab w:val="right" w:leader="dot" w:pos="9350"/>
+        </w:tabs>
+      </w:pPr>
+      <w:hyperlink w:anchor="_Toc200832724" w:history="1">
+        <w:r>
+          <w:rPr>
+            <w:rStyle w:val="Hyperlink"/>
+            <w:lang w:val="en-US"/>
+          </w:rPr>
+          <w:t>Hình 1.2 sơ đồ</w:t>
+        </w:r>
+        <w:r>
+          <w:rPr>
+            <w:rStyle w:val="Hyperlink"/>
+            <w:lang w:val="en-US"/>
+          </w:rPr>
+          <w:t xml:space="preserve"> </w:t>
+        </w:r>
+        <w:r>
+          <w:rPr>
+            <w:rStyle w:val="Hyperlink"/>
+            <w:lang w:val="en-US"/>
+          </w:rPr>
+          <w:t>minh họa box model</w:t>
+        </w:r>
+        <w:r>
+          <w:rPr>
+            <w:webHidden/>
+          </w:rPr>
+          <w:tab/>
+        </w:r>
+        <w:r>
+          <w:rPr>
+            <w:webHidden/>
+          </w:rPr>
+          <w:fldChar w:fldCharType="begin"/>
+        </w:r>
+        <w:r>
+          <w:rPr>
+            <w:webHidden/>
+          </w:rPr>
+          <w:instrText xml:space="preserve"> PAGEREF _Toc200832724 \h </w:instrText>
+        </w:r>
+        <w:r>
+          <w:rPr>
+            <w:webHidden/>
+          </w:rPr>
+        </w:r>
+        <w:r>
+          <w:rPr>
+            <w:webHidden/>
+          </w:rPr>
+          <w:fldChar w:fldCharType="separate"/>
+        </w:r>
+        <w:r>
+          <w:rPr>
+            <w:webHidden/>
+          </w:rPr>
+          <w:t>10</w:t>
+        </w:r>
+        <w:r>
+          <w:rPr>
+            <w:webHidden/>
+          </w:rPr>
+          <w:fldChar w:fldCharType="end"/>
+        </w:r>
+      </w:hyperlink>
+    </w:p>
+    <w:p>
+      <w:r>
+        <w:fldChar w:fldCharType="end"/>
+      </w:r>
+    </w:p>
+    <w:p>
+      <w:pPr>
+        <w:rPr>
+          <w:b/>
+          <w:bCs/>
+        </w:rPr>
+      </w:pPr>
+      <w:r>
+        <w:rPr>
+          <w:b/>
+          <w:bCs/>
+        </w:rPr>
+        <w:t>MỤC LỤC BẢNG BIỂU</w:t>
+      </w:r>
+    </w:p>
+    <w:p>
+      <w:pPr>
+        <w:pStyle w:val="TableofFigures"/>
+        <w:tabs>
+          <w:tab w:val="right" w:leader="dot" w:pos="9350"/>
+        </w:tabs>
+        <w:rPr>
+          <w:rFonts w:asciiTheme="minorHAnsi" w:eastAsiaTheme="minorEastAsia" w:hAnsiTheme="minorHAnsi"/>
+          <w:sz w:val="24"/>
+          <w:szCs w:val="24"/>
+          <w:lang w:val="en-US"/>
+        </w:rPr>
+      </w:pPr>
+      <w:r>
+        <w:rPr>
+          <w:b/>
+          <w:bCs/>
+        </w:rPr>
+        <w:fldChar w:fldCharType="begin"/>
+      </w:r>
+      <w:r>
+        <w:rPr>
+          <w:b/>
+          <w:bCs/>
+        </w:rPr>
+        <w:instrText xml:space="preserve"> TOC \h \z \c "Bảng" </w:instrText>
+      </w:r>
+      <w:r>
+        <w:rPr>
+          <w:b/>
+          <w:bCs/>
+        </w:rPr>
+        <w:fldChar w:fldCharType="separate"/>
+      </w:r>
+      <w:hyperlink w:anchor="_Toc200832783" w:history="1">
+        <w:r>
+          <w:rPr>
+            <w:rStyle w:val="Hyperlink"/>
+            <w:lang w:val="en-US"/>
+          </w:rPr>
+          <w:t>Bảng 1.1 Quy tắc đặt tên BEM</w:t>
+        </w:r>
+        <w:r>
+          <w:rPr>
+            <w:webHidden/>
+          </w:rPr>
+          <w:tab/>
+        </w:r>
+        <w:r>
+          <w:rPr>
+            <w:webHidden/>
+          </w:rPr>
+          <w:fldChar w:fldCharType="begin"/>
+        </w:r>
+        <w:r>
+          <w:rPr>
+            <w:webHidden/>
+          </w:rPr>
+          <w:instrText xml:space="preserve"> PAGEREF _Toc200832783 \h </w:instrText>
+        </w:r>
+        <w:r>
+          <w:rPr>
+            <w:webHidden/>
+          </w:rPr>
+        </w:r>
+        <w:r>
+          <w:rPr>
+            <w:webHidden/>
+          </w:rPr>
+          <w:fldChar w:fldCharType="separate"/>
+        </w:r>
+        <w:r>
+          <w:rPr>
+            <w:webHidden/>
+          </w:rPr>
+          <w:t>6</w:t>
+        </w:r>
+        <w:r>
+          <w:rPr>
+            <w:webHidden/>
+          </w:rPr>
+          <w:fldChar w:fldCharType="end"/>
+        </w:r>
+      </w:hyperlink>
+    </w:p>
+    <w:p>
+      <w:pPr>
+        <w:pStyle w:val="TableofFigures"/>
+        <w:tabs>
+          <w:tab w:val="right" w:leader="dot" w:pos="9350"/>
+        </w:tabs>
+        <w:rPr>
+          <w:rFonts w:asciiTheme="minorHAnsi" w:eastAsiaTheme="minorEastAsia" w:hAnsiTheme="minorHAnsi"/>
+          <w:sz w:val="24"/>
+          <w:szCs w:val="24"/>
+          <w:lang w:val="en-US"/>
+        </w:rPr>
+      </w:pPr>
+      <w:hyperlink w:anchor="_Toc200832784" w:history="1">
+        <w:r>
+          <w:rPr>
+            <w:rStyle w:val="Hyperlink"/>
+          </w:rPr>
+          <w:t xml:space="preserve">Bảng 1.2 ví </w:t>
+        </w:r>
+        <w:r>
+          <w:rPr>
+            <w:rStyle w:val="Hyperlink"/>
+          </w:rPr>
+          <w:t>d</w:t>
+        </w:r>
+        <w:r>
+          <w:rPr>
+            <w:rStyle w:val="Hyperlink"/>
+          </w:rPr>
+          <w:t>ụ cho bem</w:t>
+        </w:r>
+        <w:r>
+          <w:rPr>
+            <w:webHidden/>
+          </w:rPr>
+          <w:tab/>
+        </w:r>
+        <w:r>
+          <w:rPr>
+            <w:webHidden/>
+          </w:rPr>
+          <w:fldChar w:fldCharType="begin"/>
+        </w:r>
+        <w:r>
+          <w:rPr>
+            <w:webHidden/>
+          </w:rPr>
+          <w:instrText xml:space="preserve"> PAGEREF _Toc200832784 \h </w:instrText>
+        </w:r>
+        <w:r>
+          <w:rPr>
+            <w:webHidden/>
+          </w:rPr>
+        </w:r>
+        <w:r>
+          <w:rPr>
+            <w:webHidden/>
+          </w:rPr>
+          <w:fldChar w:fldCharType="separate"/>
+        </w:r>
+        <w:r>
+          <w:rPr>
+            <w:webHidden/>
+          </w:rPr>
+          <w:t>6</w:t>
+        </w:r>
+        <w:r>
+          <w:rPr>
+            <w:webHidden/>
+          </w:rPr>
+          <w:fldChar w:fldCharType="end"/>
+        </w:r>
+      </w:hyperlink>
+    </w:p>
+    <w:p>
+      <w:pPr>
+        <w:pStyle w:val="TableofFigures"/>
+        <w:tabs>
+          <w:tab w:val="right" w:leader="dot" w:pos="9350"/>
+        </w:tabs>
+        <w:rPr>
+          <w:rFonts w:asciiTheme="minorHAnsi" w:eastAsiaTheme="minorEastAsia" w:hAnsiTheme="minorHAnsi"/>
+          <w:sz w:val="24"/>
+          <w:szCs w:val="24"/>
+          <w:lang w:val="en-US"/>
+        </w:rPr>
+      </w:pPr>
+      <w:hyperlink w:anchor="_Toc200832785" w:history="1">
+        <w:r>
+          <w:rPr>
+            <w:rStyle w:val="Hyperlink"/>
+            <w:lang w:val="en-US"/>
+          </w:rPr>
+          <w:t>Bảng 1.3 Các slector cơ bản</w:t>
+        </w:r>
+        <w:r>
+          <w:rPr>
+            <w:webHidden/>
+          </w:rPr>
+          <w:tab/>
+        </w:r>
+        <w:r>
+          <w:rPr>
+            <w:webHidden/>
+          </w:rPr>
+          <w:fldChar w:fldCharType="begin"/>
+        </w:r>
+        <w:r>
+          <w:rPr>
+            <w:webHidden/>
+          </w:rPr>
+          <w:instrText xml:space="preserve"> PAGEREF _Toc200832785 \h </w:instrText>
+        </w:r>
+        <w:r>
+          <w:rPr>
+            <w:webHidden/>
+          </w:rPr>
+        </w:r>
+        <w:r>
+          <w:rPr>
+            <w:webHidden/>
+          </w:rPr>
+          <w:fldChar w:fldCharType="separate"/>
+        </w:r>
+        <w:r>
+          <w:rPr>
+            <w:webHidden/>
+          </w:rPr>
+          <w:t>7</w:t>
+        </w:r>
+        <w:r>
+          <w:rPr>
+            <w:webHidden/>
+          </w:rPr>
+          <w:fldChar w:fldCharType="end"/>
+        </w:r>
+      </w:hyperlink>
+    </w:p>
+    <w:p>
+      <w:pPr>
+        <w:pStyle w:val="TableofFigures"/>
+        <w:tabs>
+          <w:tab w:val="right" w:leader="dot" w:pos="9350"/>
+        </w:tabs>
+        <w:rPr>
+          <w:rFonts w:asciiTheme="minorHAnsi" w:eastAsiaTheme="minorEastAsia" w:hAnsiTheme="minorHAnsi"/>
+          <w:sz w:val="24"/>
+          <w:szCs w:val="24"/>
+          <w:lang w:val="en-US"/>
+        </w:rPr>
+      </w:pPr>
+      <w:hyperlink w:anchor="_Toc200832786" w:history="1">
+        <w:r>
+          <w:rPr>
+            <w:rStyle w:val="Hyperlink"/>
+          </w:rPr>
+          <w:t>Bảng 1.4 Các slector kết hợp</w:t>
+        </w:r>
+        <w:r>
+          <w:rPr>
+            <w:webHidden/>
+          </w:rPr>
+          <w:tab/>
+        </w:r>
+        <w:r>
+          <w:rPr>
+            <w:webHidden/>
+          </w:rPr>
+          <w:fldChar w:fldCharType="begin"/>
+        </w:r>
+        <w:r>
+          <w:rPr>
+            <w:webHidden/>
+          </w:rPr>
+          <w:instrText xml:space="preserve"> PAGEREF _Toc200832786 \h </w:instrText>
+        </w:r>
+        <w:r>
+          <w:rPr>
+            <w:webHidden/>
+          </w:rPr>
+        </w:r>
+        <w:r>
+          <w:rPr>
+            <w:webHidden/>
+          </w:rPr>
+          <w:fldChar w:fldCharType="separate"/>
+        </w:r>
+        <w:r>
+          <w:rPr>
+            <w:webHidden/>
+          </w:rPr>
+          <w:t>7</w:t>
+        </w:r>
+        <w:r>
+          <w:rPr>
+            <w:webHidden/>
+          </w:rPr>
+          <w:fldChar w:fldCharType="end"/>
+        </w:r>
+      </w:hyperlink>
+    </w:p>
+    <w:p>
+      <w:pPr>
+        <w:pStyle w:val="TableofFigures"/>
+        <w:tabs>
+          <w:tab w:val="right" w:leader="dot" w:pos="9350"/>
+        </w:tabs>
+        <w:rPr>
+          <w:rFonts w:asciiTheme="minorHAnsi" w:eastAsiaTheme="minorEastAsia" w:hAnsiTheme="minorHAnsi"/>
+          <w:sz w:val="24"/>
+          <w:szCs w:val="24"/>
+          <w:lang w:val="en-US"/>
+        </w:rPr>
+      </w:pPr>
+      <w:hyperlink w:anchor="_Toc200832787" w:history="1">
+        <w:r>
+          <w:rPr>
+            <w:rStyle w:val="Hyperlink"/>
+            <w:lang w:val="en-US"/>
+          </w:rPr>
+          <w:t>Bảng 1.5 Các secletor cho các lớp giả</w:t>
+        </w:r>
+        <w:r>
+          <w:rPr>
+            <w:webHidden/>
+          </w:rPr>
+          <w:tab/>
+        </w:r>
+        <w:r>
+          <w:rPr>
+            <w:webHidden/>
+          </w:rPr>
+          <w:fldChar w:fldCharType="begin"/>
+        </w:r>
+        <w:r>
+          <w:rPr>
+            <w:webHidden/>
+          </w:rPr>
+          <w:instrText xml:space="preserve"> PAGEREF _Toc200832787 \h </w:instrText>
+        </w:r>
+        <w:r>
+          <w:rPr>
+            <w:webHidden/>
+          </w:rPr>
+        </w:r>
+        <w:r>
+          <w:rPr>
+            <w:webHidden/>
+          </w:rPr>
+          <w:fldChar w:fldCharType="separate"/>
+        </w:r>
+        <w:r>
+          <w:rPr>
+            <w:webHidden/>
+          </w:rPr>
+          <w:t>8</w:t>
+        </w:r>
+        <w:r>
+          <w:rPr>
+            <w:webHidden/>
+          </w:rPr>
+          <w:fldChar w:fldCharType="end"/>
+        </w:r>
+      </w:hyperlink>
+    </w:p>
+    <w:p>
+      <w:pPr>
+        <w:pStyle w:val="TableofFigures"/>
+        <w:tabs>
+          <w:tab w:val="right" w:leader="dot" w:pos="9350"/>
+        </w:tabs>
+        <w:rPr>
+          <w:rFonts w:asciiTheme="minorHAnsi" w:eastAsiaTheme="minorEastAsia" w:hAnsiTheme="minorHAnsi"/>
+          <w:sz w:val="24"/>
+          <w:szCs w:val="24"/>
+          <w:lang w:val="en-US"/>
+        </w:rPr>
+      </w:pPr>
+      <w:hyperlink w:anchor="_Toc200832788" w:history="1">
+        <w:r>
+          <w:rPr>
+            <w:rStyle w:val="Hyperlink"/>
+            <w:lang w:val="en-US"/>
+          </w:rPr>
+          <w:t>Bảng 1.6 Các selector cho phần tử giả</w:t>
+        </w:r>
+        <w:r>
+          <w:rPr>
+            <w:webHidden/>
+          </w:rPr>
+          <w:tab/>
+        </w:r>
+        <w:r>
+          <w:rPr>
+            <w:webHidden/>
+          </w:rPr>
+          <w:fldChar w:fldCharType="begin"/>
+        </w:r>
+        <w:r>
+          <w:rPr>
+            <w:webHidden/>
+          </w:rPr>
+          <w:instrText xml:space="preserve"> PAGEREF _Toc200832788 \h </w:instrText>
+        </w:r>
+        <w:r>
+          <w:rPr>
+            <w:webHidden/>
+          </w:rPr>
+        </w:r>
+        <w:r>
+          <w:rPr>
+            <w:webHidden/>
+          </w:rPr>
+          <w:fldChar w:fldCharType="separate"/>
+        </w:r>
+        <w:r>
+          <w:rPr>
+            <w:webHidden/>
+          </w:rPr>
+          <w:t>9</w:t>
+        </w:r>
+        <w:r>
+          <w:rPr>
+            <w:webHidden/>
+          </w:rPr>
+          <w:fldChar w:fldCharType="end"/>
+        </w:r>
+      </w:hyperlink>
+    </w:p>
+    <w:p>
+      <w:pPr>
+        <w:pStyle w:val="TableofFigures"/>
+        <w:tabs>
+          <w:tab w:val="right" w:leader="dot" w:pos="9350"/>
+        </w:tabs>
+        <w:rPr>
+          <w:rFonts w:asciiTheme="minorHAnsi" w:eastAsiaTheme="minorEastAsia" w:hAnsiTheme="minorHAnsi"/>
+          <w:sz w:val="24"/>
+          <w:szCs w:val="24"/>
+          <w:lang w:val="en-US"/>
+        </w:rPr>
+      </w:pPr>
+      <w:hyperlink w:anchor="_Toc200832789" w:history="1">
+        <w:r>
+          <w:rPr>
+            <w:rStyle w:val="Hyperlink"/>
+            <w:lang w:val="en-US"/>
+          </w:rPr>
+          <w:t>Bảng 1.7 Các selector theo thuộc tính</w:t>
+        </w:r>
+        <w:r>
+          <w:rPr>
+            <w:webHidden/>
+          </w:rPr>
+          <w:tab/>
+        </w:r>
+        <w:r>
+          <w:rPr>
+            <w:webHidden/>
+          </w:rPr>
+          <w:fldChar w:fldCharType="begin"/>
+        </w:r>
+        <w:r>
+          <w:rPr>
+            <w:webHidden/>
+          </w:rPr>
+          <w:instrText xml:space="preserve"> PAGEREF _Toc200832789 \h </w:instrText>
+        </w:r>
+        <w:r>
+          <w:rPr>
+            <w:webHidden/>
+          </w:rPr>
+        </w:r>
+        <w:r>
+          <w:rPr>
+            <w:webHidden/>
+          </w:rPr>
+          <w:fldChar w:fldCharType="separate"/>
+        </w:r>
+        <w:r>
+          <w:rPr>
+            <w:webHidden/>
+          </w:rPr>
+          <w:t>9</w:t>
+        </w:r>
+        <w:r>
+          <w:rPr>
+            <w:webHidden/>
+          </w:rPr>
+          <w:fldChar w:fldCharType="end"/>
+        </w:r>
+      </w:hyperlink>
+    </w:p>
+    <w:p>
+      <w:pPr>
+        <w:pStyle w:val="TableofFigures"/>
+        <w:tabs>
+          <w:tab w:val="right" w:leader="dot" w:pos="9350"/>
+        </w:tabs>
+        <w:rPr>
+          <w:rFonts w:asciiTheme="minorHAnsi" w:eastAsiaTheme="minorEastAsia" w:hAnsiTheme="minorHAnsi"/>
+          <w:sz w:val="24"/>
+          <w:szCs w:val="24"/>
+          <w:lang w:val="en-US"/>
+        </w:rPr>
+      </w:pPr>
+      <w:hyperlink w:anchor="_Toc200832790" w:history="1">
+        <w:r>
+          <w:rPr>
+            <w:rStyle w:val="Hyperlink"/>
+          </w:rPr>
+          <w:t>Bảng 1.8 Thứ tự ưu tiên của các thành phần css</w:t>
+        </w:r>
+        <w:r>
+          <w:rPr>
+            <w:webHidden/>
+          </w:rPr>
+          <w:tab/>
+        </w:r>
+        <w:r>
+          <w:rPr>
+            <w:webHidden/>
+          </w:rPr>
+          <w:fldChar w:fldCharType="begin"/>
+        </w:r>
+        <w:r>
+          <w:rPr>
+            <w:webHidden/>
+          </w:rPr>
+          <w:instrText xml:space="preserve"> PAGEREF _Toc200832790 \h </w:instrText>
+        </w:r>
+        <w:r>
+          <w:rPr>
+            <w:webHidden/>
+          </w:rPr>
+        </w:r>
+        <w:r>
+          <w:rPr>
+            <w:webHidden/>
+          </w:rPr>
+          <w:fldChar w:fldCharType="separate"/>
+        </w:r>
+        <w:r>
+          <w:rPr>
+            <w:webHidden/>
+          </w:rPr>
+          <w:t>10</w:t>
+        </w:r>
+        <w:r>
+          <w:rPr>
+            <w:webHidden/>
+          </w:rPr>
+          <w:fldChar w:fldCharType="end"/>
+        </w:r>
+      </w:hyperlink>
+    </w:p>
+    <w:p>
+      <w:pPr>
+        <w:rPr>
+          <w:b/>
+          <w:bCs/>
+        </w:rPr>
+      </w:pPr>
+      <w:r>
+        <w:rPr>
+          <w:b/>
+          <w:bCs/>
+        </w:rPr>
+        <w:fldChar w:fldCharType="end"/>
+      </w:r>
+    </w:p>
+    <w:p>
+      <w:pPr>
+        <w:spacing w:before="0" w:after="160" w:line="259" w:lineRule="auto"/>
+      </w:pPr>
+    </w:p>
+    <w:p>
+      <w:pPr>
         <w:spacing w:before="0" w:after="160" w:line="259" w:lineRule="auto"/>
         <w:rPr>
           <w:rFonts w:eastAsiaTheme="majorEastAsia" w:cs="Times New Roman (Headings CS)"/>
@@ -1008,7 +2198,52 @@
           <w14:ligatures w14:val="none"/>
         </w:rPr>
       </w:pPr>
-      <w:bookmarkStart w:id="0" w:name="_Toc200802556"/>
+    </w:p>
+    <w:p>
+      <w:pPr>
+        <w:spacing w:before="0" w:after="160" w:line="259" w:lineRule="auto"/>
+        <w:rPr>
+          <w:rFonts w:eastAsiaTheme="majorEastAsia" w:cs="Times New Roman (Headings CS)"/>
+          <w:b/>
+          <w:bCs/>
+          <w:caps/>
+          <w:kern w:val="0"/>
+          <w:sz w:val="40"/>
+          <w:szCs w:val="48"/>
+          <w14:ligatures w14:val="none"/>
+        </w:rPr>
+      </w:pPr>
+    </w:p>
+    <w:p>
+      <w:pPr>
+        <w:spacing w:before="0" w:after="160" w:line="259" w:lineRule="auto"/>
+        <w:rPr>
+          <w:rFonts w:eastAsiaTheme="majorEastAsia" w:cs="Times New Roman (Headings CS)"/>
+          <w:b/>
+          <w:bCs/>
+          <w:caps/>
+          <w:kern w:val="0"/>
+          <w:sz w:val="40"/>
+          <w:szCs w:val="48"/>
+          <w14:ligatures w14:val="none"/>
+        </w:rPr>
+      </w:pPr>
+    </w:p>
+    <w:p>
+      <w:pPr>
+        <w:spacing w:before="0" w:after="160" w:line="259" w:lineRule="auto"/>
+        <w:rPr>
+          <w:rFonts w:eastAsiaTheme="majorEastAsia" w:cs="Times New Roman (Headings CS)"/>
+          <w:b/>
+          <w:bCs/>
+          <w:caps/>
+          <w:kern w:val="0"/>
+          <w:sz w:val="40"/>
+          <w:szCs w:val="48"/>
+          <w14:ligatures w14:val="none"/>
+        </w:rPr>
+      </w:pPr>
+      <w:bookmarkStart w:id="0" w:name="_Toc200832667"/>
       <w:r>
         <w:br w:type="page"/>
       </w:r>
@@ -1041,14 +2276,23 @@
       </w:r>
     </w:p>
     <w:p>
+      <w:pPr>
+        <w:rPr>
+          <w:lang w:val="en-US"/>
+        </w:rPr>
+      </w:pPr>
       <w:r>
         <w:rPr>
           <w:b/>
           <w:bCs/>
+          <w:lang w:val="en-US"/>
         </w:rPr>
         <w:t>SELECTORS:</w:t>
       </w:r>
       <w:r>
+        <w:rPr>
+          <w:lang w:val="en-US"/>
+        </w:rPr>
         <w:t xml:space="preserve"> Cần học đầy đủ cả các loại:</w:t>
       </w:r>
     </w:p>
@@ -1069,8 +2313,14 @@
           <w:ilvl w:val="0"/>
           <w:numId w:val="5"/>
         </w:numPr>
-      </w:pPr>
-      <w:r>
+        <w:rPr>
+          <w:lang w:val="en-US"/>
+        </w:rPr>
+      </w:pPr>
+      <w:r>
+        <w:rPr>
+          <w:lang w:val="en-US"/>
+        </w:rPr>
         <w:t>Combinators (descendant div p, child div &gt; p)</w:t>
       </w:r>
     </w:p>
@@ -1091,8 +2341,14 @@
           <w:ilvl w:val="0"/>
           <w:numId w:val="5"/>
         </w:numPr>
-      </w:pPr>
-      <w:r>
+        <w:rPr>
+          <w:lang w:val="en-US"/>
+        </w:rPr>
+      </w:pPr>
+      <w:r>
+        <w:rPr>
+          <w:lang w:val="en-US"/>
+        </w:rPr>
         <w:t>Pseudo-classes (:hover, :nth-child(), v.v.)</w:t>
       </w:r>
     </w:p>
@@ -1165,7 +2421,6 @@
           <w:szCs w:val="32"/>
         </w:rPr>
       </w:pPr>
-      <w:bookmarkStart w:id="1" w:name="_Toc200802557"/>
       <w:r>
         <w:br w:type="page"/>
       </w:r>
@@ -1174,6 +2429,7 @@
       <w:pPr>
         <w:pStyle w:val="Heading2"/>
       </w:pPr>
+      <w:bookmarkStart w:id="1" w:name="_Toc200832668"/>
       <w:r>
         <w:lastRenderedPageBreak/>
         <w:t>GIỚI THIỆU</w:t>
@@ -1182,10 +2438,7 @@
     </w:p>
     <w:p>
       <w:r>
-        <w:t>Cú pháp của biến định kiểu css là một tập hợp các quy tắc</w:t>
-      </w:r>
-      <w:r>
-        <w:t xml:space="preserve"> được web diễn giải và áp dụng cho các thẻ html.</w:t>
+        <w:t>Cú pháp của biến định kiểu css là một tập hợp các quy tắc được web diễn giải và áp dụng cho các thẻ html.</w:t>
       </w:r>
     </w:p>
     <w:p>
@@ -1236,6 +2489,7 @@
         <w:pStyle w:val="Caption"/>
         <w:jc w:val="center"/>
       </w:pPr>
+      <w:bookmarkStart w:id="2" w:name="_Toc200832723"/>
       <w:r>
         <w:t xml:space="preserve">Hình </w:t>
       </w:r>
@@ -1275,6 +2529,7 @@
       <w:r>
         <w:t xml:space="preserve"> Quy tắc đặt biến định kiểu CSS.</w:t>
       </w:r>
+      <w:bookmarkEnd w:id="2"/>
     </w:p>
     <w:p>
       <w:pPr>
@@ -1328,18 +2583,14 @@
       <w:r>
         <w:t xml:space="preserve"> </w:t>
       </w:r>
-      <w:r>
-        <w:rPr>
-          <w:lang w:val="en-US"/>
-        </w:rPr>
-        <w:t xml:space="preserve">Quy tắc đặt tên BEM </w:t>
-      </w:r>
-      <w:r>
-        <w:rPr>
-          <w:lang w:val="en-US"/>
-        </w:rPr>
-        <w:t>(Block Element Modifier)</w:t>
-      </w:r>
+      <w:bookmarkStart w:id="3" w:name="_Toc200832669"/>
+      <w:r>
+        <w:rPr>
+          <w:lang w:val="en-US"/>
+        </w:rPr>
+        <w:t>Quy tắc đặt tên BEM (Block Element Modifier)</w:t>
+      </w:r>
+      <w:bookmarkEnd w:id="3"/>
     </w:p>
     <w:p>
       <w:pPr>
@@ -1476,19 +2727,7 @@
         <w:rPr>
           <w:lang w:val="en-US"/>
         </w:rPr>
-        <w:t xml:space="preserve"> </w:t>
-      </w:r>
-      <w:r>
-        <w:rPr>
-          <w:lang w:val="en-US"/>
-        </w:rPr>
-        <w:t>Code không có tổ chức</w:t>
-      </w:r>
-      <w:r>
-        <w:rPr>
-          <w:lang w:val="en-US"/>
-        </w:rPr>
-        <w:t>.</w:t>
+        <w:t xml:space="preserve"> Code không có tổ chức.</w:t>
       </w:r>
       <w:r>
         <w:rPr>
@@ -1719,7 +2958,15 @@
             <w:hideMark/>
           </w:tcPr>
           <w:p>
-            <w:r>
+            <w:pPr>
+              <w:rPr>
+                <w:lang w:val="en-US"/>
+              </w:rPr>
+            </w:pPr>
+            <w:r>
+              <w:rPr>
+                <w:lang w:val="en-US"/>
+              </w:rPr>
               <w:t>Thành phần con phụ thuộc vào block</w:t>
             </w:r>
           </w:p>
@@ -1754,7 +3001,15 @@
             <w:hideMark/>
           </w:tcPr>
           <w:p>
-            <w:r>
+            <w:pPr>
+              <w:rPr>
+                <w:lang w:val="en-US"/>
+              </w:rPr>
+            </w:pPr>
+            <w:r>
+              <w:rPr>
+                <w:lang w:val="en-US"/>
+              </w:rPr>
               <w:t>Trạng thái, phiên bản của block hoặc element</w:t>
             </w:r>
           </w:p>
@@ -1767,8 +3022,14 @@
           <w:p>
             <w:pPr>
               <w:keepNext/>
+              <w:rPr>
+                <w:lang w:val="en-US"/>
+              </w:rPr>
             </w:pPr>
             <w:r>
+              <w:rPr>
+                <w:lang w:val="en-US"/>
+              </w:rPr>
               <w:t>button--active, menu__item--highlighted</w:t>
             </w:r>
           </w:p>
@@ -1781,47 +3042,89 @@
         <w:jc w:val="center"/>
         <w:rPr>
           <w:highlight w:val="yellow"/>
-        </w:rPr>
-      </w:pPr>
-      <w:r>
+          <w:lang w:val="en-US"/>
+        </w:rPr>
+      </w:pPr>
+      <w:bookmarkStart w:id="4" w:name="_Toc200832783"/>
+      <w:r>
+        <w:rPr>
+          <w:lang w:val="en-US"/>
+        </w:rPr>
         <w:t xml:space="preserve">Bảng </w:t>
       </w:r>
       <w:r>
+        <w:rPr>
+          <w:lang w:val="en-US"/>
+        </w:rPr>
         <w:fldChar w:fldCharType="begin"/>
       </w:r>
       <w:r>
+        <w:rPr>
+          <w:lang w:val="en-US"/>
+        </w:rPr>
         <w:instrText xml:space="preserve"> STYLEREF 1 \s </w:instrText>
       </w:r>
       <w:r>
+        <w:rPr>
+          <w:lang w:val="en-US"/>
+        </w:rPr>
         <w:fldChar w:fldCharType="separate"/>
       </w:r>
       <w:r>
+        <w:rPr>
+          <w:lang w:val="en-US"/>
+        </w:rPr>
         <w:t>1</w:t>
       </w:r>
       <w:r>
+        <w:rPr>
+          <w:lang w:val="en-US"/>
+        </w:rPr>
         <w:fldChar w:fldCharType="end"/>
       </w:r>
       <w:r>
+        <w:rPr>
+          <w:lang w:val="en-US"/>
+        </w:rPr>
         <w:t>.</w:t>
       </w:r>
       <w:r>
+        <w:rPr>
+          <w:lang w:val="en-US"/>
+        </w:rPr>
         <w:fldChar w:fldCharType="begin"/>
       </w:r>
       <w:r>
+        <w:rPr>
+          <w:lang w:val="en-US"/>
+        </w:rPr>
         <w:instrText xml:space="preserve"> SEQ Bảng \* ARABIC \s 1 </w:instrText>
       </w:r>
       <w:r>
+        <w:rPr>
+          <w:lang w:val="en-US"/>
+        </w:rPr>
         <w:fldChar w:fldCharType="separate"/>
       </w:r>
       <w:r>
+        <w:rPr>
+          <w:lang w:val="en-US"/>
+        </w:rPr>
         <w:t>1</w:t>
       </w:r>
       <w:r>
+        <w:rPr>
+          <w:lang w:val="en-US"/>
+        </w:rPr>
         <w:fldChar w:fldCharType="end"/>
       </w:r>
       <w:r>
+        <w:rPr>
+          <w:lang w:val="en-US"/>
+        </w:rPr>
         <w:t xml:space="preserve"> Quy tắc đặt tên BEM</w:t>
       </w:r>
+      <w:bookmarkEnd w:id="4"/>
     </w:p>
     <w:p>
       <w:pPr>
@@ -1883,6 +3186,7 @@
           <w:highlight w:val="yellow"/>
         </w:rPr>
       </w:pPr>
+      <w:bookmarkStart w:id="5" w:name="_Toc200832784"/>
       <w:r>
         <w:t xml:space="preserve">Bảng </w:t>
       </w:r>
@@ -1920,9 +3224,15 @@
         <w:fldChar w:fldCharType="end"/>
       </w:r>
       <w:r>
-        <w:t xml:space="preserve"> ví dụ cho bem</w:t>
-      </w:r>
-      <w:bookmarkStart w:id="2" w:name="_Toc200802558"/>
+        <w:t xml:space="preserve"> </w:t>
+      </w:r>
+      <w:r>
+        <w:t>V</w:t>
+      </w:r>
+      <w:r>
+        <w:t>í dụ cho bem</w:t>
+      </w:r>
+      <w:bookmarkEnd w:id="5"/>
     </w:p>
     <w:p>
       <w:pPr>
@@ -1984,18 +3294,7 @@
           <w:szCs w:val="22"/>
           <w14:ligatures w14:val="standardContextual"/>
         </w:rPr>
-        <w:t xml:space="preserve"> </w:t>
-      </w:r>
-      <w:r>
-        <w:rPr>
-          <w:rFonts w:eastAsiaTheme="minorHAnsi" w:cstheme="minorBidi"/>
-          <w:noProof/>
-          <w:kern w:val="2"/>
-          <w:sz w:val="26"/>
-          <w:szCs w:val="22"/>
-          <w14:ligatures w14:val="standardContextual"/>
-        </w:rPr>
-        <w:t xml:space="preserve">Đặt tên theo </w:t>
+        <w:t xml:space="preserve"> Đặt tên theo </w:t>
       </w:r>
       <w:r>
         <w:rPr>
@@ -2133,9 +3432,6 @@
         </w:rPr>
       </w:pPr>
       <w:r>
-        <w:rPr>
-          <w:lang w:val="en-US"/>
-        </w:rPr>
         <w:t xml:space="preserve"> </w:t>
       </w:r>
       <w:r>
@@ -2148,13 +3444,7 @@
         <w:rPr>
           <w:lang w:val="en-US"/>
         </w:rPr>
-        <w:t xml:space="preserve"> </w:t>
-      </w:r>
-      <w:r>
-        <w:rPr>
-          <w:lang w:val="en-US"/>
-        </w:rPr>
-        <w:t xml:space="preserve">Chỉ sử dụng </w:t>
+        <w:t xml:space="preserve"> Chỉ sử dụng </w:t>
       </w:r>
       <w:r>
         <w:rPr>
@@ -2168,24 +3458,19 @@
         <w:rPr>
           <w:lang w:val="en-US"/>
         </w:rPr>
-        <w:t xml:space="preserve"> trong CSS</w:t>
-      </w:r>
-      <w:r>
-        <w:rPr>
-          <w:lang w:val="en-US"/>
-        </w:rPr>
-        <w:t>.</w:t>
+        <w:t xml:space="preserve"> trong CSS.</w:t>
       </w:r>
     </w:p>
     <w:p>
       <w:pPr>
         <w:pStyle w:val="Heading2"/>
       </w:pPr>
+      <w:bookmarkStart w:id="6" w:name="_Toc200832670"/>
       <w:r>
         <w:lastRenderedPageBreak/>
         <w:t>Selectors</w:t>
       </w:r>
-      <w:bookmarkEnd w:id="2"/>
+      <w:bookmarkEnd w:id="6"/>
     </w:p>
     <w:p>
       <w:r>
@@ -2214,8 +3499,13 @@
         <w:pStyle w:val="Heading3"/>
       </w:pPr>
       <w:r>
-        <w:t xml:space="preserve"> Selector cơ bản</w:t>
-      </w:r>
+        <w:t xml:space="preserve"> </w:t>
+      </w:r>
+      <w:bookmarkStart w:id="7" w:name="_Toc200832671"/>
+      <w:r>
+        <w:t>Selector cơ bản</w:t>
+      </w:r>
+      <w:bookmarkEnd w:id="7"/>
     </w:p>
     <w:tbl>
       <w:tblPr>
@@ -2509,6 +3799,9 @@
             <w:hideMark/>
           </w:tcPr>
           <w:p>
+            <w:pPr>
+              <w:keepNext/>
+            </w:pPr>
             <w:r>
               <w:t>* { margin: 0; }</w:t>
             </w:r>
@@ -2516,7 +3809,89 @@
         </w:tc>
       </w:tr>
     </w:tbl>
-    <w:p/>
+    <w:p>
+      <w:pPr>
+        <w:pStyle w:val="Caption"/>
+        <w:jc w:val="center"/>
+        <w:rPr>
+          <w:lang w:val="en-US"/>
+        </w:rPr>
+      </w:pPr>
+      <w:bookmarkStart w:id="8" w:name="_Toc200832785"/>
+      <w:r>
+        <w:rPr>
+          <w:lang w:val="en-US"/>
+        </w:rPr>
+        <w:t xml:space="preserve">Bảng </w:t>
+      </w:r>
+      <w:r>
+        <w:fldChar w:fldCharType="begin"/>
+      </w:r>
+      <w:r>
+        <w:rPr>
+          <w:lang w:val="en-US"/>
+        </w:rPr>
+        <w:instrText xml:space="preserve"> STYLEREF 1 \s </w:instrText>
+      </w:r>
+      <w:r>
+        <w:fldChar w:fldCharType="separate"/>
+      </w:r>
+      <w:r>
+        <w:rPr>
+          <w:lang w:val="en-US"/>
+        </w:rPr>
+        <w:t>1</w:t>
+      </w:r>
+      <w:r>
+        <w:fldChar w:fldCharType="end"/>
+      </w:r>
+      <w:r>
+        <w:rPr>
+          <w:lang w:val="en-US"/>
+        </w:rPr>
+        <w:t>.</w:t>
+      </w:r>
+      <w:r>
+        <w:fldChar w:fldCharType="begin"/>
+      </w:r>
+      <w:r>
+        <w:rPr>
+          <w:lang w:val="en-US"/>
+        </w:rPr>
+        <w:instrText xml:space="preserve"> SEQ Bảng \* ARABIC \s 1 </w:instrText>
+      </w:r>
+      <w:r>
+        <w:fldChar w:fldCharType="separate"/>
+      </w:r>
+      <w:r>
+        <w:rPr>
+          <w:lang w:val="en-US"/>
+        </w:rPr>
+        <w:t>3</w:t>
+      </w:r>
+      <w:r>
+        <w:fldChar w:fldCharType="end"/>
+      </w:r>
+      <w:r>
+        <w:rPr>
+          <w:lang w:val="en-US"/>
+        </w:rPr>
+        <w:t xml:space="preserve"> C</w:t>
+      </w:r>
+      <w:r>
+        <w:rPr>
+          <w:lang w:val="en-US"/>
+        </w:rPr>
+        <w:t>ác</w:t>
+      </w:r>
+      <w:r>
+        <w:rPr>
+          <w:lang w:val="en-US"/>
+        </w:rPr>
+        <w:t xml:space="preserve"> slector cơ bản</w:t>
+      </w:r>
+      <w:bookmarkEnd w:id="8"/>
+    </w:p>
     <w:p>
       <w:pPr>
         <w:pStyle w:val="Heading4"/>
@@ -2528,7 +3903,13 @@
         <w:rPr>
           <w:lang w:val="en-US"/>
         </w:rPr>
-        <w:t xml:space="preserve"> Lưu ý khi sử dụng selec</w:t>
+        <w:t xml:space="preserve"> Lưu ý khi sử dụng sel</w:t>
+      </w:r>
+      <w:r>
+        <w:rPr>
+          <w:lang w:val="en-US"/>
+        </w:rPr>
+        <w:t>ec</w:t>
       </w:r>
       <w:r>
         <w:rPr>
@@ -2539,47 +3920,1034 @@
     </w:p>
     <w:p>
       <w:pPr>
-        <w:pStyle w:val="Heading3"/>
-      </w:pPr>
-      <w:r>
-        <w:t>Selector kết hợp</w:t>
-      </w:r>
-    </w:p>
-    <w:p>
-      <w:pPr>
-        <w:pStyle w:val="Heading3"/>
+        <w:pStyle w:val="ListParagraph"/>
         <w:numPr>
           <w:ilvl w:val="0"/>
-          <w:numId w:val="0"/>
+          <w:numId w:val="8"/>
         </w:numPr>
-        <w:ind w:left="468"/>
-      </w:pPr>
+        <w:rPr>
+          <w:lang w:val="en-US"/>
+        </w:rPr>
+      </w:pPr>
+      <w:r>
+        <w:rPr>
+          <w:highlight w:val="yellow"/>
+          <w:lang w:val="en-US"/>
+        </w:rPr>
+        <w:t>Không nên viết selector lồng nhiều</w:t>
+      </w:r>
+      <w:r>
+        <w:rPr>
+          <w:lang w:val="en-US"/>
+        </w:rPr>
+        <w:t xml:space="preserve"> cấp dễ bị phụ thuộc cấu trúc DOM thay vì vậy ta nên sử dụng selector class với quy tắc BEM để style cho tags. </w:t>
+      </w:r>
     </w:p>
     <w:p>
       <w:pPr>
         <w:pStyle w:val="Heading3"/>
       </w:pPr>
-      <w:r>
+      <w:bookmarkStart w:id="9" w:name="_Toc200832672"/>
+      <w:r>
+        <w:t>Selector kết hợp</w:t>
+      </w:r>
+      <w:bookmarkEnd w:id="9"/>
+    </w:p>
+    <w:tbl>
+      <w:tblPr>
+        <w:tblStyle w:val="TableGridLight"/>
+        <w:tblW w:w="0" w:type="auto"/>
+        <w:tblLook w:val="04A0" w:firstRow="1" w:lastRow="0" w:firstColumn="1" w:lastColumn="0" w:noHBand="0" w:noVBand="1"/>
+      </w:tblPr>
+      <w:tblGrid>
+        <w:gridCol w:w="2623"/>
+        <w:gridCol w:w="1104"/>
+        <w:gridCol w:w="5057"/>
+      </w:tblGrid>
+      <w:tr>
+        <w:tc>
+          <w:tcPr>
+            <w:tcW w:w="0" w:type="auto"/>
+            <w:hideMark/>
+          </w:tcPr>
+          <w:p>
+            <w:pPr>
+              <w:rPr>
+                <w:b/>
+                <w:bCs/>
+                <w:sz w:val="24"/>
+                <w:szCs w:val="24"/>
+                <w:lang w:val="en-US"/>
+              </w:rPr>
+            </w:pPr>
+            <w:r>
+              <w:rPr>
+                <w:b/>
+                <w:bCs/>
+                <w:sz w:val="24"/>
+                <w:szCs w:val="24"/>
+                <w:lang w:val="en-US"/>
+              </w:rPr>
+              <w:t>Loại kết hợp</w:t>
+            </w:r>
+          </w:p>
+        </w:tc>
+        <w:tc>
+          <w:tcPr>
+            <w:tcW w:w="0" w:type="auto"/>
+            <w:hideMark/>
+          </w:tcPr>
+          <w:p>
+            <w:pPr>
+              <w:rPr>
+                <w:b/>
+                <w:bCs/>
+                <w:sz w:val="24"/>
+                <w:szCs w:val="24"/>
+                <w:lang w:val="en-US"/>
+              </w:rPr>
+            </w:pPr>
+            <w:r>
+              <w:rPr>
+                <w:b/>
+                <w:bCs/>
+                <w:sz w:val="24"/>
+                <w:szCs w:val="24"/>
+                <w:lang w:val="en-US"/>
+              </w:rPr>
+              <w:t>Cú pháp</w:t>
+            </w:r>
+          </w:p>
+        </w:tc>
+        <w:tc>
+          <w:tcPr>
+            <w:tcW w:w="5057" w:type="dxa"/>
+            <w:hideMark/>
+          </w:tcPr>
+          <w:p>
+            <w:pPr>
+              <w:rPr>
+                <w:b/>
+                <w:bCs/>
+                <w:sz w:val="24"/>
+                <w:szCs w:val="24"/>
+                <w:lang w:val="en-US"/>
+              </w:rPr>
+            </w:pPr>
+            <w:r>
+              <w:rPr>
+                <w:b/>
+                <w:bCs/>
+                <w:sz w:val="24"/>
+                <w:szCs w:val="24"/>
+                <w:lang w:val="en-US"/>
+              </w:rPr>
+              <w:t>Ý nghĩa</w:t>
+            </w:r>
+          </w:p>
+        </w:tc>
+      </w:tr>
+      <w:tr>
+        <w:tc>
+          <w:tcPr>
+            <w:tcW w:w="0" w:type="auto"/>
+            <w:hideMark/>
+          </w:tcPr>
+          <w:p>
+            <w:pPr>
+              <w:rPr>
+                <w:sz w:val="24"/>
+                <w:szCs w:val="24"/>
+                <w:lang w:val="en-US"/>
+              </w:rPr>
+            </w:pPr>
+            <w:r>
+              <w:rPr>
+                <w:b/>
+                <w:bCs/>
+                <w:sz w:val="24"/>
+                <w:szCs w:val="24"/>
+                <w:lang w:val="en-US"/>
+              </w:rPr>
+              <w:t>Chọn trong nhau</w:t>
+            </w:r>
+          </w:p>
+        </w:tc>
+        <w:tc>
+          <w:tcPr>
+            <w:tcW w:w="0" w:type="auto"/>
+            <w:hideMark/>
+          </w:tcPr>
+          <w:p>
+            <w:pPr>
+              <w:rPr>
+                <w:sz w:val="24"/>
+                <w:szCs w:val="24"/>
+                <w:lang w:val="en-US"/>
+              </w:rPr>
+            </w:pPr>
+            <w:r>
+              <w:rPr>
+                <w:sz w:val="24"/>
+                <w:szCs w:val="24"/>
+                <w:lang w:val="en-US"/>
+              </w:rPr>
+              <w:t>div p</w:t>
+            </w:r>
+          </w:p>
+        </w:tc>
+        <w:tc>
+          <w:tcPr>
+            <w:tcW w:w="5057" w:type="dxa"/>
+            <w:hideMark/>
+          </w:tcPr>
+          <w:p>
+            <w:pPr>
+              <w:rPr>
+                <w:sz w:val="24"/>
+                <w:szCs w:val="24"/>
+                <w:lang w:val="en-US"/>
+              </w:rPr>
+            </w:pPr>
+            <w:r>
+              <w:rPr>
+                <w:sz w:val="24"/>
+                <w:szCs w:val="24"/>
+                <w:lang w:val="en-US"/>
+              </w:rPr>
+              <w:t>Chọn tất cả p nằm trong div</w:t>
+            </w:r>
+          </w:p>
+        </w:tc>
+      </w:tr>
+      <w:tr>
+        <w:tc>
+          <w:tcPr>
+            <w:tcW w:w="0" w:type="auto"/>
+            <w:hideMark/>
+          </w:tcPr>
+          <w:p>
+            <w:pPr>
+              <w:rPr>
+                <w:sz w:val="24"/>
+                <w:szCs w:val="24"/>
+                <w:lang w:val="en-US"/>
+              </w:rPr>
+            </w:pPr>
+            <w:r>
+              <w:rPr>
+                <w:b/>
+                <w:bCs/>
+                <w:sz w:val="24"/>
+                <w:szCs w:val="24"/>
+                <w:lang w:val="en-US"/>
+              </w:rPr>
+              <w:t>Chọn trực tiếp</w:t>
+            </w:r>
+          </w:p>
+        </w:tc>
+        <w:tc>
+          <w:tcPr>
+            <w:tcW w:w="0" w:type="auto"/>
+            <w:hideMark/>
+          </w:tcPr>
+          <w:p>
+            <w:pPr>
+              <w:rPr>
+                <w:sz w:val="24"/>
+                <w:szCs w:val="24"/>
+                <w:lang w:val="en-US"/>
+              </w:rPr>
+            </w:pPr>
+            <w:r>
+              <w:rPr>
+                <w:sz w:val="24"/>
+                <w:szCs w:val="24"/>
+                <w:lang w:val="en-US"/>
+              </w:rPr>
+              <w:t>div &gt; p</w:t>
+            </w:r>
+          </w:p>
+        </w:tc>
+        <w:tc>
+          <w:tcPr>
+            <w:tcW w:w="5057" w:type="dxa"/>
+            <w:hideMark/>
+          </w:tcPr>
+          <w:p>
+            <w:pPr>
+              <w:rPr>
+                <w:sz w:val="24"/>
+                <w:szCs w:val="24"/>
+                <w:lang w:val="en-US"/>
+              </w:rPr>
+            </w:pPr>
+            <w:r>
+              <w:rPr>
+                <w:sz w:val="24"/>
+                <w:szCs w:val="24"/>
+                <w:lang w:val="en-US"/>
+              </w:rPr>
+              <w:t xml:space="preserve">Chọn p là con </w:t>
+            </w:r>
+            <w:r>
+              <w:rPr>
+                <w:b/>
+                <w:bCs/>
+                <w:sz w:val="24"/>
+                <w:szCs w:val="24"/>
+                <w:lang w:val="en-US"/>
+              </w:rPr>
+              <w:t>trực tiếp</w:t>
+            </w:r>
+            <w:r>
+              <w:rPr>
+                <w:sz w:val="24"/>
+                <w:szCs w:val="24"/>
+                <w:lang w:val="en-US"/>
+              </w:rPr>
+              <w:t xml:space="preserve"> của div</w:t>
+            </w:r>
+          </w:p>
+        </w:tc>
+      </w:tr>
+      <w:tr>
+        <w:tc>
+          <w:tcPr>
+            <w:tcW w:w="0" w:type="auto"/>
+            <w:hideMark/>
+          </w:tcPr>
+          <w:p>
+            <w:pPr>
+              <w:rPr>
+                <w:sz w:val="24"/>
+                <w:szCs w:val="24"/>
+                <w:lang w:val="en-US"/>
+              </w:rPr>
+            </w:pPr>
+            <w:r>
+              <w:rPr>
+                <w:b/>
+                <w:bCs/>
+                <w:sz w:val="24"/>
+                <w:szCs w:val="24"/>
+                <w:lang w:val="en-US"/>
+              </w:rPr>
+              <w:t>Chọn anh em liền kề</w:t>
+            </w:r>
+          </w:p>
+        </w:tc>
+        <w:tc>
+          <w:tcPr>
+            <w:tcW w:w="0" w:type="auto"/>
+            <w:hideMark/>
+          </w:tcPr>
+          <w:p>
+            <w:pPr>
+              <w:rPr>
+                <w:sz w:val="24"/>
+                <w:szCs w:val="24"/>
+                <w:lang w:val="en-US"/>
+              </w:rPr>
+            </w:pPr>
+            <w:r>
+              <w:rPr>
+                <w:sz w:val="24"/>
+                <w:szCs w:val="24"/>
+                <w:lang w:val="en-US"/>
+              </w:rPr>
+              <w:t>h2 + p</w:t>
+            </w:r>
+          </w:p>
+        </w:tc>
+        <w:tc>
+          <w:tcPr>
+            <w:tcW w:w="5057" w:type="dxa"/>
+            <w:hideMark/>
+          </w:tcPr>
+          <w:p>
+            <w:pPr>
+              <w:rPr>
+                <w:sz w:val="24"/>
+                <w:szCs w:val="24"/>
+                <w:lang w:val="en-US"/>
+              </w:rPr>
+            </w:pPr>
+            <w:r>
+              <w:rPr>
+                <w:sz w:val="24"/>
+                <w:szCs w:val="24"/>
+                <w:lang w:val="en-US"/>
+              </w:rPr>
+              <w:t xml:space="preserve">Chọn p đứng </w:t>
+            </w:r>
+            <w:r>
+              <w:rPr>
+                <w:b/>
+                <w:bCs/>
+                <w:sz w:val="24"/>
+                <w:szCs w:val="24"/>
+                <w:lang w:val="en-US"/>
+              </w:rPr>
+              <w:t>ngay sau</w:t>
+            </w:r>
+            <w:r>
+              <w:rPr>
+                <w:sz w:val="24"/>
+                <w:szCs w:val="24"/>
+                <w:lang w:val="en-US"/>
+              </w:rPr>
+              <w:t xml:space="preserve"> h2</w:t>
+            </w:r>
+            <w:r>
+              <w:rPr>
+                <w:sz w:val="24"/>
+                <w:szCs w:val="24"/>
+                <w:lang w:val="en-US"/>
+              </w:rPr>
+              <w:t xml:space="preserve"> </w:t>
+            </w:r>
+            <w:r>
+              <w:rPr>
+                <w:sz w:val="24"/>
+                <w:szCs w:val="24"/>
+                <w:lang w:val="en-US"/>
+              </w:rPr>
+              <w:t>, và cả hai đều có cùng một phần tử cha.</w:t>
+            </w:r>
+          </w:p>
+        </w:tc>
+      </w:tr>
+      <w:tr>
+        <w:tc>
+          <w:tcPr>
+            <w:tcW w:w="0" w:type="auto"/>
+            <w:hideMark/>
+          </w:tcPr>
+          <w:p>
+            <w:pPr>
+              <w:rPr>
+                <w:sz w:val="24"/>
+                <w:szCs w:val="24"/>
+                <w:lang w:val="en-US"/>
+              </w:rPr>
+            </w:pPr>
+            <w:r>
+              <w:rPr>
+                <w:b/>
+                <w:bCs/>
+                <w:sz w:val="24"/>
+                <w:szCs w:val="24"/>
+                <w:lang w:val="en-US"/>
+              </w:rPr>
+              <w:t>Chọn tất cả anh em sau</w:t>
+            </w:r>
+          </w:p>
+        </w:tc>
+        <w:tc>
+          <w:tcPr>
+            <w:tcW w:w="0" w:type="auto"/>
+            <w:hideMark/>
+          </w:tcPr>
+          <w:p>
+            <w:pPr>
+              <w:rPr>
+                <w:sz w:val="24"/>
+                <w:szCs w:val="24"/>
+                <w:lang w:val="en-US"/>
+              </w:rPr>
+            </w:pPr>
+            <w:r>
+              <w:rPr>
+                <w:sz w:val="24"/>
+                <w:szCs w:val="24"/>
+                <w:lang w:val="en-US"/>
+              </w:rPr>
+              <w:t>h2 ~ p</w:t>
+            </w:r>
+          </w:p>
+        </w:tc>
+        <w:tc>
+          <w:tcPr>
+            <w:tcW w:w="5057" w:type="dxa"/>
+            <w:hideMark/>
+          </w:tcPr>
+          <w:p>
+            <w:pPr>
+              <w:keepNext/>
+              <w:rPr>
+                <w:sz w:val="24"/>
+                <w:szCs w:val="24"/>
+                <w:lang w:val="en-US"/>
+              </w:rPr>
+            </w:pPr>
+            <w:r>
+              <w:rPr>
+                <w:sz w:val="24"/>
+                <w:szCs w:val="24"/>
+                <w:lang w:val="en-US"/>
+              </w:rPr>
+              <w:t xml:space="preserve">Chọn tất cả p đứng </w:t>
+            </w:r>
+            <w:r>
+              <w:rPr>
+                <w:b/>
+                <w:bCs/>
+                <w:sz w:val="24"/>
+                <w:szCs w:val="24"/>
+                <w:lang w:val="en-US"/>
+              </w:rPr>
+              <w:t>sau</w:t>
+            </w:r>
+            <w:r>
+              <w:rPr>
+                <w:sz w:val="24"/>
+                <w:szCs w:val="24"/>
+                <w:lang w:val="en-US"/>
+              </w:rPr>
+              <w:t xml:space="preserve"> h2 cùng cấp</w:t>
+            </w:r>
+            <w:r>
+              <w:rPr>
+                <w:sz w:val="24"/>
+                <w:szCs w:val="24"/>
+                <w:lang w:val="en-US"/>
+              </w:rPr>
+              <w:t xml:space="preserve">, </w:t>
+            </w:r>
+            <w:r>
+              <w:rPr>
+                <w:sz w:val="24"/>
+                <w:szCs w:val="24"/>
+                <w:lang w:val="en-US"/>
+              </w:rPr>
+              <w:t>và cả hai đều có cùng một phần tử cha.</w:t>
+            </w:r>
+          </w:p>
+        </w:tc>
+      </w:tr>
+    </w:tbl>
+    <w:p>
+      <w:pPr>
+        <w:pStyle w:val="Caption"/>
+        <w:jc w:val="center"/>
+        <w:rPr>
+          <w:lang w:val="en-US"/>
+        </w:rPr>
+      </w:pPr>
+      <w:bookmarkStart w:id="10" w:name="_Toc200832786"/>
+      <w:r>
+        <w:t xml:space="preserve">Bảng </w:t>
+      </w:r>
+      <w:r>
+        <w:fldChar w:fldCharType="begin"/>
+      </w:r>
+      <w:r>
+        <w:instrText xml:space="preserve"> STYLEREF 1 \s </w:instrText>
+      </w:r>
+      <w:r>
+        <w:fldChar w:fldCharType="separate"/>
+      </w:r>
+      <w:r>
+        <w:t>1</w:t>
+      </w:r>
+      <w:r>
+        <w:fldChar w:fldCharType="end"/>
+      </w:r>
+      <w:r>
+        <w:t>.</w:t>
+      </w:r>
+      <w:r>
+        <w:fldChar w:fldCharType="begin"/>
+      </w:r>
+      <w:r>
+        <w:instrText xml:space="preserve"> SEQ Bảng \* ARABIC \s 1 </w:instrText>
+      </w:r>
+      <w:r>
+        <w:fldChar w:fldCharType="separate"/>
+      </w:r>
+      <w:r>
+        <w:t>4</w:t>
+      </w:r>
+      <w:r>
+        <w:fldChar w:fldCharType="end"/>
+      </w:r>
+      <w:r>
+        <w:t xml:space="preserve"> Các slector kết hợp</w:t>
+      </w:r>
+      <w:bookmarkEnd w:id="10"/>
+    </w:p>
+    <w:p>
+      <w:pPr>
+        <w:pStyle w:val="Heading3"/>
+      </w:pPr>
+      <w:bookmarkStart w:id="11" w:name="_Toc200832673"/>
+      <w:r>
+        <w:lastRenderedPageBreak/>
         <w:t>Pseudo-class (lớp giả)</w:t>
       </w:r>
-    </w:p>
-    <w:p/>
-    <w:p>
-      <w:pPr>
-        <w:pStyle w:val="Heading3"/>
-      </w:pPr>
-      <w:r>
-        <w:t>Pseudo-element (phần tử giả)</w:t>
-      </w:r>
-    </w:p>
-    <w:p/>
-    <w:p>
-      <w:pPr>
-        <w:pStyle w:val="Heading3"/>
-      </w:pPr>
-      <w:r>
-        <w:t>Attribute selector (theo thuộc tính)</w:t>
-      </w:r>
+      <w:bookmarkEnd w:id="11"/>
+    </w:p>
+    <w:p>
+      <w:r>
+        <w:tab/>
+      </w:r>
+      <w:r>
+        <w:t>Lớp giả giúp bạn định kiểu cho một phần tử khi nó ở một trạng thái đặc biệt hoặc mối quan hệ nhất định với các phần tử khác.</w:t>
+      </w:r>
+    </w:p>
+    <w:tbl>
+      <w:tblPr>
+        <w:tblStyle w:val="TableGridLight"/>
+        <w:tblW w:w="0" w:type="auto"/>
+        <w:tblLook w:val="04A0" w:firstRow="1" w:lastRow="0" w:firstColumn="1" w:lastColumn="0" w:noHBand="0" w:noVBand="1"/>
+      </w:tblPr>
+      <w:tblGrid>
+        <w:gridCol w:w="1603"/>
+        <w:gridCol w:w="7039"/>
+      </w:tblGrid>
+      <w:tr>
+        <w:tc>
+          <w:tcPr>
+            <w:tcW w:w="0" w:type="auto"/>
+            <w:hideMark/>
+          </w:tcPr>
+          <w:p>
+            <w:pPr>
+              <w:rPr>
+                <w:b/>
+                <w:bCs/>
+                <w:lang w:val="en-US"/>
+              </w:rPr>
+            </w:pPr>
+            <w:r>
+              <w:rPr>
+                <w:b/>
+                <w:bCs/>
+                <w:lang w:val="en-US"/>
+              </w:rPr>
+              <w:t>Selector</w:t>
+            </w:r>
+          </w:p>
+        </w:tc>
+        <w:tc>
+          <w:tcPr>
+            <w:tcW w:w="7039" w:type="dxa"/>
+            <w:hideMark/>
+          </w:tcPr>
+          <w:p>
+            <w:pPr>
+              <w:rPr>
+                <w:b/>
+                <w:bCs/>
+                <w:lang w:val="en-US"/>
+              </w:rPr>
+            </w:pPr>
+            <w:r>
+              <w:rPr>
+                <w:b/>
+                <w:bCs/>
+                <w:lang w:val="en-US"/>
+              </w:rPr>
+              <w:t>Ý nghĩa</w:t>
+            </w:r>
+          </w:p>
+        </w:tc>
+      </w:tr>
+      <w:tr>
+        <w:tc>
+          <w:tcPr>
+            <w:tcW w:w="0" w:type="auto"/>
+          </w:tcPr>
+          <w:p>
+            <w:pPr>
+              <w:rPr>
+                <w:lang w:val="en-US"/>
+              </w:rPr>
+            </w:pPr>
+            <w:r>
+              <w:t>:active</w:t>
+            </w:r>
+          </w:p>
+        </w:tc>
+        <w:tc>
+          <w:tcPr>
+            <w:tcW w:w="7039" w:type="dxa"/>
+          </w:tcPr>
+          <w:p>
+            <w:pPr>
+              <w:rPr>
+                <w:lang w:val="en-US"/>
+              </w:rPr>
+            </w:pPr>
+            <w:r>
+              <w:rPr>
+                <w:lang w:val="en-US"/>
+              </w:rPr>
+              <w:t>Chọn một phần tử khi nó đang được kích hoạt (ví dụ: khi nhấp chuột và giữ trên một nút).</w:t>
+            </w:r>
+          </w:p>
+        </w:tc>
+      </w:tr>
+      <w:tr>
+        <w:tc>
+          <w:tcPr>
+            <w:tcW w:w="0" w:type="auto"/>
+            <w:hideMark/>
+          </w:tcPr>
+          <w:p>
+            <w:pPr>
+              <w:rPr>
+                <w:lang w:val="en-US"/>
+              </w:rPr>
+            </w:pPr>
+            <w:r>
+              <w:rPr>
+                <w:lang w:val="en-US"/>
+              </w:rPr>
+              <w:t>:hover</w:t>
+            </w:r>
+          </w:p>
+        </w:tc>
+        <w:tc>
+          <w:tcPr>
+            <w:tcW w:w="7039" w:type="dxa"/>
+            <w:hideMark/>
+          </w:tcPr>
+          <w:p>
+            <w:pPr>
+              <w:rPr>
+                <w:lang w:val="en-US"/>
+              </w:rPr>
+            </w:pPr>
+            <w:r>
+              <w:rPr>
+                <w:lang w:val="en-US"/>
+              </w:rPr>
+              <w:t>Khi trỏ chuột vào phần tử</w:t>
+            </w:r>
+          </w:p>
+        </w:tc>
+      </w:tr>
+      <w:tr>
+        <w:tc>
+          <w:tcPr>
+            <w:tcW w:w="0" w:type="auto"/>
+          </w:tcPr>
+          <w:p>
+            <w:pPr>
+              <w:rPr>
+                <w:lang w:val="en-US"/>
+              </w:rPr>
+            </w:pPr>
+            <w:r>
+              <w:t>:focus</w:t>
+            </w:r>
+          </w:p>
+        </w:tc>
+        <w:tc>
+          <w:tcPr>
+            <w:tcW w:w="7039" w:type="dxa"/>
+          </w:tcPr>
+          <w:p>
+            <w:pPr>
+              <w:rPr>
+                <w:lang w:val="en-US"/>
+              </w:rPr>
+            </w:pPr>
+            <w:r>
+              <w:rPr>
+                <w:lang w:val="en-US"/>
+              </w:rPr>
+              <w:t>Chọn một phần tử khi nó nhận được tiêu điểm (ví dụ: khi nhấp vào một trường nhập liệu hoặc điều hướng đến nó bằng phím Tab).</w:t>
+            </w:r>
+          </w:p>
+        </w:tc>
+      </w:tr>
+      <w:tr>
+        <w:tc>
+          <w:tcPr>
+            <w:tcW w:w="0" w:type="auto"/>
+          </w:tcPr>
+          <w:p>
+            <w:r>
+              <w:t>:visited</w:t>
+            </w:r>
+          </w:p>
+        </w:tc>
+        <w:tc>
+          <w:tcPr>
+            <w:tcW w:w="7039" w:type="dxa"/>
+          </w:tcPr>
+          <w:p>
+            <w:r>
+              <w:t>Chọn một liên kết đã được truy cập.</w:t>
+            </w:r>
+          </w:p>
+        </w:tc>
+      </w:tr>
+      <w:tr>
+        <w:tc>
+          <w:tcPr>
+            <w:tcW w:w="0" w:type="auto"/>
+            <w:hideMark/>
+          </w:tcPr>
+          <w:p>
+            <w:pPr>
+              <w:rPr>
+                <w:lang w:val="en-US"/>
+              </w:rPr>
+            </w:pPr>
+            <w:r>
+              <w:rPr>
+                <w:lang w:val="en-US"/>
+              </w:rPr>
+              <w:t>:first-child</w:t>
+            </w:r>
+          </w:p>
+        </w:tc>
+        <w:tc>
+          <w:tcPr>
+            <w:tcW w:w="7039" w:type="dxa"/>
+            <w:hideMark/>
+          </w:tcPr>
+          <w:p>
+            <w:pPr>
+              <w:rPr>
+                <w:lang w:val="en-US"/>
+              </w:rPr>
+            </w:pPr>
+            <w:r>
+              <w:rPr>
+                <w:lang w:val="en-US"/>
+              </w:rPr>
+              <w:t>Phần tử đầu tiên trong cha</w:t>
+            </w:r>
+          </w:p>
+        </w:tc>
+      </w:tr>
+      <w:tr>
+        <w:tc>
+          <w:tcPr>
+            <w:tcW w:w="0" w:type="auto"/>
+            <w:hideMark/>
+          </w:tcPr>
+          <w:p>
+            <w:pPr>
+              <w:rPr>
+                <w:lang w:val="en-US"/>
+              </w:rPr>
+            </w:pPr>
+            <w:r>
+              <w:rPr>
+                <w:lang w:val="en-US"/>
+              </w:rPr>
+              <w:t>:last-child</w:t>
+            </w:r>
+          </w:p>
+        </w:tc>
+        <w:tc>
+          <w:tcPr>
+            <w:tcW w:w="7039" w:type="dxa"/>
+            <w:hideMark/>
+          </w:tcPr>
+          <w:p>
+            <w:pPr>
+              <w:rPr>
+                <w:lang w:val="en-US"/>
+              </w:rPr>
+            </w:pPr>
+            <w:r>
+              <w:rPr>
+                <w:lang w:val="en-US"/>
+              </w:rPr>
+              <w:t>Phần tử cuối cùng trong cha</w:t>
+            </w:r>
+          </w:p>
+        </w:tc>
+      </w:tr>
+      <w:tr>
+        <w:tc>
+          <w:tcPr>
+            <w:tcW w:w="0" w:type="auto"/>
+            <w:hideMark/>
+          </w:tcPr>
+          <w:p>
+            <w:pPr>
+              <w:rPr>
+                <w:lang w:val="en-US"/>
+              </w:rPr>
+            </w:pPr>
+            <w:r>
+              <w:rPr>
+                <w:lang w:val="en-US"/>
+              </w:rPr>
+              <w:t>:nth-child(n)</w:t>
+            </w:r>
+          </w:p>
+        </w:tc>
+        <w:tc>
+          <w:tcPr>
+            <w:tcW w:w="7039" w:type="dxa"/>
+            <w:hideMark/>
+          </w:tcPr>
+          <w:p>
+            <w:pPr>
+              <w:rPr>
+                <w:lang w:val="en-US"/>
+              </w:rPr>
+            </w:pPr>
+            <w:r>
+              <w:rPr>
+                <w:lang w:val="en-US"/>
+              </w:rPr>
+              <w:t>Phần tử thứ n trong cha</w:t>
+            </w:r>
+          </w:p>
+        </w:tc>
+      </w:tr>
+      <w:tr>
+        <w:tc>
+          <w:tcPr>
+            <w:tcW w:w="0" w:type="auto"/>
+            <w:hideMark/>
+          </w:tcPr>
+          <w:p>
+            <w:pPr>
+              <w:rPr>
+                <w:lang w:val="en-US"/>
+              </w:rPr>
+            </w:pPr>
+            <w:r>
+              <w:rPr>
+                <w:lang w:val="en-US"/>
+              </w:rPr>
+              <w:t>:not(selector)</w:t>
+            </w:r>
+          </w:p>
+        </w:tc>
+        <w:tc>
+          <w:tcPr>
+            <w:tcW w:w="7039" w:type="dxa"/>
+            <w:hideMark/>
+          </w:tcPr>
+          <w:p>
+            <w:pPr>
+              <w:keepNext/>
+              <w:rPr>
+                <w:lang w:val="en-US"/>
+              </w:rPr>
+            </w:pPr>
+            <w:r>
+              <w:rPr>
+                <w:lang w:val="en-US"/>
+              </w:rPr>
+              <w:t>Chọn tất cả trừ những cái khớp với selector</w:t>
+            </w:r>
+          </w:p>
+        </w:tc>
+      </w:tr>
+    </w:tbl>
+    <w:p>
+      <w:pPr>
+        <w:pStyle w:val="Caption"/>
+        <w:jc w:val="center"/>
+        <w:rPr>
+          <w:lang w:val="en-US"/>
+        </w:rPr>
+      </w:pPr>
+      <w:bookmarkStart w:id="12" w:name="_Toc200832787"/>
+      <w:r>
+        <w:rPr>
+          <w:lang w:val="en-US"/>
+        </w:rPr>
+        <w:t xml:space="preserve">Bảng </w:t>
+      </w:r>
+      <w:r>
+        <w:rPr>
+          <w:lang w:val="en-US"/>
+        </w:rPr>
+        <w:fldChar w:fldCharType="begin"/>
+      </w:r>
+      <w:r>
+        <w:rPr>
+          <w:lang w:val="en-US"/>
+        </w:rPr>
+        <w:instrText xml:space="preserve"> STYLEREF 1 \s </w:instrText>
+      </w:r>
+      <w:r>
+        <w:rPr>
+          <w:lang w:val="en-US"/>
+        </w:rPr>
+        <w:fldChar w:fldCharType="separate"/>
+      </w:r>
+      <w:r>
+        <w:rPr>
+          <w:lang w:val="en-US"/>
+        </w:rPr>
+        <w:t>1</w:t>
+      </w:r>
+      <w:r>
+        <w:rPr>
+          <w:lang w:val="en-US"/>
+        </w:rPr>
+        <w:fldChar w:fldCharType="end"/>
+      </w:r>
+      <w:r>
+        <w:rPr>
+          <w:lang w:val="en-US"/>
+        </w:rPr>
+        <w:t>.</w:t>
+      </w:r>
+      <w:r>
+        <w:rPr>
+          <w:lang w:val="en-US"/>
+        </w:rPr>
+        <w:fldChar w:fldCharType="begin"/>
+      </w:r>
+      <w:r>
+        <w:rPr>
+          <w:lang w:val="en-US"/>
+        </w:rPr>
+        <w:instrText xml:space="preserve"> SEQ Bảng \* ARABIC \s 1 </w:instrText>
+      </w:r>
+      <w:r>
+        <w:rPr>
+          <w:lang w:val="en-US"/>
+        </w:rPr>
+        <w:fldChar w:fldCharType="separate"/>
+      </w:r>
+      <w:r>
+        <w:rPr>
+          <w:lang w:val="en-US"/>
+        </w:rPr>
+        <w:t>5</w:t>
+      </w:r>
+      <w:r>
+        <w:rPr>
+          <w:lang w:val="en-US"/>
+        </w:rPr>
+        <w:fldChar w:fldCharType="end"/>
+      </w:r>
+      <w:r>
+        <w:rPr>
+          <w:lang w:val="en-US"/>
+        </w:rPr>
+        <w:t xml:space="preserve"> </w:t>
+      </w:r>
+      <w:r>
+        <w:rPr>
+          <w:lang w:val="en-US"/>
+        </w:rPr>
+        <w:t xml:space="preserve">Các </w:t>
+      </w:r>
+      <w:r>
+        <w:rPr>
+          <w:lang w:val="en-US"/>
+        </w:rPr>
+        <w:t>secletor cho các lớp giả</w:t>
+      </w:r>
+      <w:bookmarkEnd w:id="12"/>
     </w:p>
     <w:p>
       <w:pPr>
@@ -2587,26 +4955,918 @@
         <w:rPr>
           <w:rFonts w:eastAsiaTheme="majorEastAsia" w:cstheme="majorBidi"/>
           <w:b/>
-          <w:caps/>
           <w:color w:val="000000" w:themeColor="text1"/>
-          <w:sz w:val="32"/>
-          <w:szCs w:val="32"/>
-        </w:rPr>
-      </w:pPr>
-      <w:bookmarkStart w:id="3" w:name="_Toc200802559"/>
-      <w:r>
+          <w:sz w:val="28"/>
+          <w:szCs w:val="28"/>
+          <w:lang w:val="en-US"/>
+        </w:rPr>
+      </w:pPr>
+      <w:bookmarkStart w:id="13" w:name="_Toc200832674"/>
+      <w:r>
+        <w:rPr>
+          <w:lang w:val="en-US"/>
+        </w:rPr>
         <w:br w:type="page"/>
       </w:r>
     </w:p>
     <w:p>
       <w:pPr>
+        <w:pStyle w:val="Heading3"/>
+        <w:rPr>
+          <w:lang w:val="en-US"/>
+        </w:rPr>
+      </w:pPr>
+      <w:r>
+        <w:rPr>
+          <w:lang w:val="en-US"/>
+        </w:rPr>
+        <w:lastRenderedPageBreak/>
+        <w:t>Pseudo-element (phần tử giả)</w:t>
+      </w:r>
+      <w:bookmarkEnd w:id="13"/>
+    </w:p>
+    <w:p>
+      <w:pPr>
+        <w:rPr>
+          <w:lang w:val="en-US"/>
+        </w:rPr>
+      </w:pPr>
+      <w:r>
+        <w:rPr>
+          <w:lang w:val="en-US"/>
+        </w:rPr>
+        <w:tab/>
+      </w:r>
+      <w:r>
+        <w:rPr>
+          <w:lang w:val="en-US"/>
+        </w:rPr>
+        <w:t xml:space="preserve">Phần tử giả giúp bạn định kiểu cho </w:t>
+      </w:r>
+      <w:r>
+        <w:rPr>
+          <w:b/>
+          <w:bCs/>
+          <w:lang w:val="en-US"/>
+        </w:rPr>
+        <w:t>các phần cụ thể bên trong một phần tử</w:t>
+      </w:r>
+      <w:r>
+        <w:rPr>
+          <w:lang w:val="en-US"/>
+        </w:rPr>
+        <w:t xml:space="preserve"> hoặc để </w:t>
+      </w:r>
+      <w:r>
+        <w:rPr>
+          <w:b/>
+          <w:bCs/>
+          <w:lang w:val="en-US"/>
+        </w:rPr>
+        <w:t>thêm nội dung trang trí</w:t>
+      </w:r>
+      <w:r>
+        <w:rPr>
+          <w:lang w:val="en-US"/>
+        </w:rPr>
+        <w:t xml:space="preserve"> mà không cần sửa đổi HTML.</w:t>
+      </w:r>
+    </w:p>
+    <w:tbl>
+      <w:tblPr>
+        <w:tblStyle w:val="TableGridLight"/>
+        <w:tblW w:w="0" w:type="auto"/>
+        <w:tblLook w:val="04A0" w:firstRow="1" w:lastRow="0" w:firstColumn="1" w:lastColumn="0" w:noHBand="0" w:noVBand="1"/>
+      </w:tblPr>
+      <w:tblGrid>
+        <w:gridCol w:w="1400"/>
+        <w:gridCol w:w="7242"/>
+      </w:tblGrid>
+      <w:tr>
+        <w:tc>
+          <w:tcPr>
+            <w:tcW w:w="0" w:type="auto"/>
+            <w:hideMark/>
+          </w:tcPr>
+          <w:p>
+            <w:pPr>
+              <w:rPr>
+                <w:b/>
+                <w:bCs/>
+                <w:lang w:val="en-US"/>
+              </w:rPr>
+            </w:pPr>
+            <w:r>
+              <w:rPr>
+                <w:b/>
+                <w:bCs/>
+                <w:lang w:val="en-US"/>
+              </w:rPr>
+              <w:t>Selector</w:t>
+            </w:r>
+          </w:p>
+        </w:tc>
+        <w:tc>
+          <w:tcPr>
+            <w:tcW w:w="7242" w:type="dxa"/>
+            <w:hideMark/>
+          </w:tcPr>
+          <w:p>
+            <w:pPr>
+              <w:rPr>
+                <w:b/>
+                <w:bCs/>
+                <w:lang w:val="en-US"/>
+              </w:rPr>
+            </w:pPr>
+            <w:r>
+              <w:rPr>
+                <w:b/>
+                <w:bCs/>
+                <w:lang w:val="en-US"/>
+              </w:rPr>
+              <w:t>Ý nghĩa</w:t>
+            </w:r>
+          </w:p>
+        </w:tc>
+      </w:tr>
+      <w:tr>
+        <w:tc>
+          <w:tcPr>
+            <w:tcW w:w="0" w:type="auto"/>
+            <w:hideMark/>
+          </w:tcPr>
+          <w:p>
+            <w:pPr>
+              <w:rPr>
+                <w:lang w:val="en-US"/>
+              </w:rPr>
+            </w:pPr>
+            <w:r>
+              <w:rPr>
+                <w:lang w:val="en-US"/>
+              </w:rPr>
+              <w:t>::before</w:t>
+            </w:r>
+          </w:p>
+        </w:tc>
+        <w:tc>
+          <w:tcPr>
+            <w:tcW w:w="7242" w:type="dxa"/>
+            <w:hideMark/>
+          </w:tcPr>
+          <w:p>
+            <w:pPr>
+              <w:rPr>
+                <w:lang w:val="en-US"/>
+              </w:rPr>
+            </w:pPr>
+            <w:r>
+              <w:rPr>
+                <w:lang w:val="en-US"/>
+              </w:rPr>
+              <w:t xml:space="preserve">Thêm nội dung </w:t>
+            </w:r>
+            <w:r>
+              <w:rPr>
+                <w:b/>
+                <w:bCs/>
+                <w:lang w:val="en-US"/>
+              </w:rPr>
+              <w:t>trước</w:t>
+            </w:r>
+            <w:r>
+              <w:rPr>
+                <w:lang w:val="en-US"/>
+              </w:rPr>
+              <w:t xml:space="preserve"> phần tử</w:t>
+            </w:r>
+          </w:p>
+        </w:tc>
+      </w:tr>
+      <w:tr>
+        <w:tc>
+          <w:tcPr>
+            <w:tcW w:w="0" w:type="auto"/>
+            <w:hideMark/>
+          </w:tcPr>
+          <w:p>
+            <w:pPr>
+              <w:rPr>
+                <w:lang w:val="en-US"/>
+              </w:rPr>
+            </w:pPr>
+            <w:r>
+              <w:rPr>
+                <w:lang w:val="en-US"/>
+              </w:rPr>
+              <w:t>::after</w:t>
+            </w:r>
+          </w:p>
+        </w:tc>
+        <w:tc>
+          <w:tcPr>
+            <w:tcW w:w="7242" w:type="dxa"/>
+            <w:hideMark/>
+          </w:tcPr>
+          <w:p>
+            <w:pPr>
+              <w:rPr>
+                <w:lang w:val="en-US"/>
+              </w:rPr>
+            </w:pPr>
+            <w:r>
+              <w:rPr>
+                <w:lang w:val="en-US"/>
+              </w:rPr>
+              <w:t xml:space="preserve">Thêm nội dung </w:t>
+            </w:r>
+            <w:r>
+              <w:rPr>
+                <w:b/>
+                <w:bCs/>
+                <w:lang w:val="en-US"/>
+              </w:rPr>
+              <w:t>sau</w:t>
+            </w:r>
+            <w:r>
+              <w:rPr>
+                <w:lang w:val="en-US"/>
+              </w:rPr>
+              <w:t xml:space="preserve"> phần tử</w:t>
+            </w:r>
+          </w:p>
+        </w:tc>
+      </w:tr>
+      <w:tr>
+        <w:tc>
+          <w:tcPr>
+            <w:tcW w:w="0" w:type="auto"/>
+            <w:hideMark/>
+          </w:tcPr>
+          <w:p>
+            <w:pPr>
+              <w:rPr>
+                <w:lang w:val="en-US"/>
+              </w:rPr>
+            </w:pPr>
+            <w:r>
+              <w:rPr>
+                <w:lang w:val="en-US"/>
+              </w:rPr>
+              <w:t>::first-line</w:t>
+            </w:r>
+          </w:p>
+        </w:tc>
+        <w:tc>
+          <w:tcPr>
+            <w:tcW w:w="7242" w:type="dxa"/>
+            <w:hideMark/>
+          </w:tcPr>
+          <w:p>
+            <w:pPr>
+              <w:rPr>
+                <w:lang w:val="en-US"/>
+              </w:rPr>
+            </w:pPr>
+            <w:r>
+              <w:rPr>
+                <w:lang w:val="en-US"/>
+              </w:rPr>
+              <w:t>Áp dụng cho dòng đầu tiên của đoạn văn</w:t>
+            </w:r>
+          </w:p>
+        </w:tc>
+      </w:tr>
+      <w:tr>
+        <w:tc>
+          <w:tcPr>
+            <w:tcW w:w="0" w:type="auto"/>
+            <w:hideMark/>
+          </w:tcPr>
+          <w:p>
+            <w:pPr>
+              <w:rPr>
+                <w:lang w:val="en-US"/>
+              </w:rPr>
+            </w:pPr>
+            <w:r>
+              <w:rPr>
+                <w:lang w:val="en-US"/>
+              </w:rPr>
+              <w:t>::first-letter</w:t>
+            </w:r>
+          </w:p>
+        </w:tc>
+        <w:tc>
+          <w:tcPr>
+            <w:tcW w:w="7242" w:type="dxa"/>
+            <w:hideMark/>
+          </w:tcPr>
+          <w:p>
+            <w:pPr>
+              <w:keepNext/>
+              <w:rPr>
+                <w:lang w:val="en-US"/>
+              </w:rPr>
+            </w:pPr>
+            <w:r>
+              <w:rPr>
+                <w:lang w:val="en-US"/>
+              </w:rPr>
+              <w:t>Áp dụng cho chữ cái đầu của đoạn văn</w:t>
+            </w:r>
+          </w:p>
+        </w:tc>
+      </w:tr>
+    </w:tbl>
+    <w:p>
+      <w:pPr>
+        <w:pStyle w:val="Caption"/>
+        <w:jc w:val="center"/>
+        <w:rPr>
+          <w:lang w:val="en-US"/>
+        </w:rPr>
+      </w:pPr>
+      <w:bookmarkStart w:id="14" w:name="_Toc200832788"/>
+      <w:r>
+        <w:rPr>
+          <w:lang w:val="en-US"/>
+        </w:rPr>
+        <w:t xml:space="preserve">Bảng </w:t>
+      </w:r>
+      <w:r>
+        <w:fldChar w:fldCharType="begin"/>
+      </w:r>
+      <w:r>
+        <w:rPr>
+          <w:lang w:val="en-US"/>
+        </w:rPr>
+        <w:instrText xml:space="preserve"> STYLEREF 1 \s </w:instrText>
+      </w:r>
+      <w:r>
+        <w:fldChar w:fldCharType="separate"/>
+      </w:r>
+      <w:r>
+        <w:rPr>
+          <w:lang w:val="en-US"/>
+        </w:rPr>
+        <w:t>1</w:t>
+      </w:r>
+      <w:r>
+        <w:fldChar w:fldCharType="end"/>
+      </w:r>
+      <w:r>
+        <w:rPr>
+          <w:lang w:val="en-US"/>
+        </w:rPr>
+        <w:t>.</w:t>
+      </w:r>
+      <w:r>
+        <w:fldChar w:fldCharType="begin"/>
+      </w:r>
+      <w:r>
+        <w:rPr>
+          <w:lang w:val="en-US"/>
+        </w:rPr>
+        <w:instrText xml:space="preserve"> SEQ Bảng \* ARABIC \s 1 </w:instrText>
+      </w:r>
+      <w:r>
+        <w:fldChar w:fldCharType="separate"/>
+      </w:r>
+      <w:r>
+        <w:rPr>
+          <w:lang w:val="en-US"/>
+        </w:rPr>
+        <w:t>6</w:t>
+      </w:r>
+      <w:r>
+        <w:fldChar w:fldCharType="end"/>
+      </w:r>
+      <w:r>
+        <w:rPr>
+          <w:lang w:val="en-US"/>
+        </w:rPr>
+        <w:t xml:space="preserve"> </w:t>
+      </w:r>
+      <w:r>
+        <w:rPr>
+          <w:lang w:val="en-US"/>
+        </w:rPr>
+        <w:t>Các</w:t>
+      </w:r>
+      <w:r>
+        <w:rPr>
+          <w:lang w:val="en-US"/>
+        </w:rPr>
+        <w:t xml:space="preserve"> s</w:t>
+      </w:r>
+      <w:r>
+        <w:rPr>
+          <w:lang w:val="en-US"/>
+        </w:rPr>
+        <w:t>elector cho phần tử giả</w:t>
+      </w:r>
+      <w:bookmarkEnd w:id="14"/>
+    </w:p>
+    <w:p>
+      <w:pPr>
+        <w:pStyle w:val="Heading4"/>
+        <w:rPr>
+          <w:lang w:val="en-US"/>
+        </w:rPr>
+      </w:pPr>
+      <w:r>
+        <w:rPr>
+          <w:lang w:val="en-US"/>
+        </w:rPr>
+        <w:t>Lưu ý sử dụng Phần tử giả</w:t>
+      </w:r>
+    </w:p>
+    <w:p>
+      <w:pPr>
+        <w:pStyle w:val="ListParagraph"/>
+        <w:numPr>
+          <w:ilvl w:val="0"/>
+          <w:numId w:val="8"/>
+        </w:numPr>
+        <w:rPr>
+          <w:highlight w:val="yellow"/>
+          <w:lang w:val="en-US"/>
+        </w:rPr>
+      </w:pPr>
+      <w:r>
+        <w:rPr>
+          <w:highlight w:val="yellow"/>
+          <w:lang w:val="en-US"/>
+        </w:rPr>
+        <w:t>Bắt buộc phải có thuộc tính content</w:t>
+      </w:r>
+      <w:r>
+        <w:rPr>
+          <w:highlight w:val="yellow"/>
+          <w:lang w:val="en-US"/>
+        </w:rPr>
+        <w:t xml:space="preserve"> khi sử dụng phần tử giả.</w:t>
+      </w:r>
+    </w:p>
+    <w:p>
+      <w:pPr>
+        <w:rPr>
+          <w:lang w:val="en-US"/>
+        </w:rPr>
+      </w:pPr>
+      <w:r>
+        <w:rPr>
+          <w:highlight w:val="yellow"/>
+          <w:lang w:val="en-US"/>
+        </w:rPr>
+        <w:t>::before và ::after</w:t>
+      </w:r>
+      <w:r>
+        <w:rPr>
+          <w:lang w:val="en-US"/>
+        </w:rPr>
+        <w:t xml:space="preserve"> chỉ hoạt động trên các phần tử có thể chứa nội dung (ví dụ: div, p, span, a, button). Chúng không hoạt động trên các phần tử rỗng (&lt;img&gt;, &lt;input&gt;, &lt;br&gt;).</w:t>
+      </w:r>
+    </w:p>
+    <w:p>
+      <w:pPr>
+        <w:pStyle w:val="ListParagraph"/>
+        <w:numPr>
+          <w:ilvl w:val="0"/>
+          <w:numId w:val="8"/>
+        </w:numPr>
+        <w:rPr>
+          <w:lang w:val="en-US"/>
+        </w:rPr>
+      </w:pPr>
+      <w:r>
+        <w:rPr>
+          <w:lang w:val="en-US"/>
+        </w:rPr>
+        <w:t>Không thêm vào DOM thực</w:t>
+      </w:r>
+      <w:r>
+        <w:rPr>
+          <w:lang w:val="en-US"/>
+        </w:rPr>
+        <w:t>. Vì chỉ tạo phần tử giả nên nó không thêm thẻ html thật nên ko tạo ra DOM.</w:t>
+      </w:r>
+    </w:p>
+    <w:p>
+      <w:pPr>
+        <w:pStyle w:val="Heading3"/>
+        <w:rPr>
+          <w:lang w:val="en-US"/>
+        </w:rPr>
+      </w:pPr>
+      <w:bookmarkStart w:id="15" w:name="_Toc200832675"/>
+      <w:r>
+        <w:rPr>
+          <w:lang w:val="en-US"/>
+        </w:rPr>
+        <w:t>Attribute selector (theo thuộc tính)</w:t>
+      </w:r>
+      <w:bookmarkEnd w:id="15"/>
+    </w:p>
+    <w:tbl>
+      <w:tblPr>
+        <w:tblStyle w:val="TableGridLight"/>
+        <w:tblW w:w="0" w:type="auto"/>
+        <w:tblLook w:val="04A0" w:firstRow="1" w:lastRow="0" w:firstColumn="1" w:lastColumn="0" w:noHBand="0" w:noVBand="1"/>
+      </w:tblPr>
+      <w:tblGrid>
+        <w:gridCol w:w="2005"/>
+        <w:gridCol w:w="6637"/>
+      </w:tblGrid>
+      <w:tr>
+        <w:tc>
+          <w:tcPr>
+            <w:tcW w:w="0" w:type="auto"/>
+            <w:hideMark/>
+          </w:tcPr>
+          <w:p>
+            <w:pPr>
+              <w:spacing w:before="0" w:after="160" w:line="259" w:lineRule="auto"/>
+              <w:rPr>
+                <w:b/>
+                <w:bCs/>
+                <w:lang w:val="en-US"/>
+              </w:rPr>
+            </w:pPr>
+            <w:r>
+              <w:rPr>
+                <w:b/>
+                <w:bCs/>
+                <w:lang w:val="en-US"/>
+              </w:rPr>
+              <w:t>Cú pháp</w:t>
+            </w:r>
+          </w:p>
+        </w:tc>
+        <w:tc>
+          <w:tcPr>
+            <w:tcW w:w="6637" w:type="dxa"/>
+            <w:hideMark/>
+          </w:tcPr>
+          <w:p>
+            <w:pPr>
+              <w:spacing w:before="0" w:after="160" w:line="259" w:lineRule="auto"/>
+              <w:rPr>
+                <w:b/>
+                <w:bCs/>
+                <w:lang w:val="en-US"/>
+              </w:rPr>
+            </w:pPr>
+            <w:r>
+              <w:rPr>
+                <w:b/>
+                <w:bCs/>
+                <w:lang w:val="en-US"/>
+              </w:rPr>
+              <w:t>Ý nghĩa</w:t>
+            </w:r>
+          </w:p>
+        </w:tc>
+      </w:tr>
+      <w:tr>
+        <w:tc>
+          <w:tcPr>
+            <w:tcW w:w="0" w:type="auto"/>
+            <w:hideMark/>
+          </w:tcPr>
+          <w:p>
+            <w:pPr>
+              <w:spacing w:before="0" w:after="160" w:line="259" w:lineRule="auto"/>
+              <w:rPr>
+                <w:lang w:val="en-US"/>
+              </w:rPr>
+            </w:pPr>
+            <w:r>
+              <w:rPr>
+                <w:lang w:val="en-US"/>
+              </w:rPr>
+              <w:t>[type]</w:t>
+            </w:r>
+          </w:p>
+        </w:tc>
+        <w:tc>
+          <w:tcPr>
+            <w:tcW w:w="6637" w:type="dxa"/>
+            <w:hideMark/>
+          </w:tcPr>
+          <w:p>
+            <w:pPr>
+              <w:spacing w:before="0" w:after="160" w:line="259" w:lineRule="auto"/>
+              <w:rPr>
+                <w:lang w:val="en-US"/>
+              </w:rPr>
+            </w:pPr>
+            <w:r>
+              <w:rPr>
+                <w:lang w:val="en-US"/>
+              </w:rPr>
+              <w:t>Chọn phần tử có thuộc tính type</w:t>
+            </w:r>
+          </w:p>
+        </w:tc>
+      </w:tr>
+      <w:tr>
+        <w:tc>
+          <w:tcPr>
+            <w:tcW w:w="0" w:type="auto"/>
+            <w:hideMark/>
+          </w:tcPr>
+          <w:p>
+            <w:pPr>
+              <w:spacing w:before="0" w:after="160" w:line="259" w:lineRule="auto"/>
+              <w:rPr>
+                <w:lang w:val="en-US"/>
+              </w:rPr>
+            </w:pPr>
+            <w:r>
+              <w:rPr>
+                <w:lang w:val="en-US"/>
+              </w:rPr>
+              <w:t>[type="text"]</w:t>
+            </w:r>
+          </w:p>
+        </w:tc>
+        <w:tc>
+          <w:tcPr>
+            <w:tcW w:w="6637" w:type="dxa"/>
+            <w:hideMark/>
+          </w:tcPr>
+          <w:p>
+            <w:pPr>
+              <w:spacing w:before="0" w:after="160" w:line="259" w:lineRule="auto"/>
+              <w:rPr>
+                <w:lang w:val="en-US"/>
+              </w:rPr>
+            </w:pPr>
+            <w:r>
+              <w:rPr>
+                <w:lang w:val="en-US"/>
+              </w:rPr>
+              <w:t>Chọn phần tử có type=text</w:t>
+            </w:r>
+          </w:p>
+        </w:tc>
+      </w:tr>
+      <w:tr>
+        <w:tc>
+          <w:tcPr>
+            <w:tcW w:w="0" w:type="auto"/>
+            <w:hideMark/>
+          </w:tcPr>
+          <w:p>
+            <w:pPr>
+              <w:spacing w:before="0" w:after="160" w:line="259" w:lineRule="auto"/>
+              <w:rPr>
+                <w:lang w:val="en-US"/>
+              </w:rPr>
+            </w:pPr>
+            <w:r>
+              <w:rPr>
+                <w:lang w:val="en-US"/>
+              </w:rPr>
+              <w:t>[href^="https"]</w:t>
+            </w:r>
+          </w:p>
+        </w:tc>
+        <w:tc>
+          <w:tcPr>
+            <w:tcW w:w="6637" w:type="dxa"/>
+            <w:hideMark/>
+          </w:tcPr>
+          <w:p>
+            <w:pPr>
+              <w:spacing w:before="0" w:after="160" w:line="259" w:lineRule="auto"/>
+              <w:rPr>
+                <w:lang w:val="en-US"/>
+              </w:rPr>
+            </w:pPr>
+            <w:r>
+              <w:rPr>
+                <w:lang w:val="en-US"/>
+              </w:rPr>
+              <w:t>Bắt đầu bằng</w:t>
+            </w:r>
+          </w:p>
+        </w:tc>
+      </w:tr>
+      <w:tr>
+        <w:tc>
+          <w:tcPr>
+            <w:tcW w:w="0" w:type="auto"/>
+            <w:hideMark/>
+          </w:tcPr>
+          <w:p>
+            <w:pPr>
+              <w:spacing w:before="0" w:after="160" w:line="259" w:lineRule="auto"/>
+              <w:rPr>
+                <w:lang w:val="en-US"/>
+              </w:rPr>
+            </w:pPr>
+            <w:r>
+              <w:rPr>
+                <w:lang w:val="en-US"/>
+              </w:rPr>
+              <w:t>[href$=".pdf"]</w:t>
+            </w:r>
+          </w:p>
+        </w:tc>
+        <w:tc>
+          <w:tcPr>
+            <w:tcW w:w="6637" w:type="dxa"/>
+            <w:hideMark/>
+          </w:tcPr>
+          <w:p>
+            <w:pPr>
+              <w:spacing w:before="0" w:after="160" w:line="259" w:lineRule="auto"/>
+              <w:rPr>
+                <w:lang w:val="en-US"/>
+              </w:rPr>
+            </w:pPr>
+            <w:r>
+              <w:rPr>
+                <w:lang w:val="en-US"/>
+              </w:rPr>
+              <w:t>Kết thúc bằng</w:t>
+            </w:r>
+          </w:p>
+        </w:tc>
+      </w:tr>
+      <w:tr>
+        <w:tc>
+          <w:tcPr>
+            <w:tcW w:w="0" w:type="auto"/>
+            <w:hideMark/>
+          </w:tcPr>
+          <w:p>
+            <w:pPr>
+              <w:spacing w:before="0" w:after="160" w:line="259" w:lineRule="auto"/>
+              <w:rPr>
+                <w:lang w:val="en-US"/>
+              </w:rPr>
+            </w:pPr>
+            <w:r>
+              <w:rPr>
+                <w:lang w:val="en-US"/>
+              </w:rPr>
+              <w:t>[href*="google"]</w:t>
+            </w:r>
+          </w:p>
+        </w:tc>
+        <w:tc>
+          <w:tcPr>
+            <w:tcW w:w="6637" w:type="dxa"/>
+            <w:hideMark/>
+          </w:tcPr>
+          <w:p>
+            <w:pPr>
+              <w:keepNext/>
+              <w:spacing w:before="0" w:after="160" w:line="259" w:lineRule="auto"/>
+              <w:rPr>
+                <w:lang w:val="en-US"/>
+              </w:rPr>
+            </w:pPr>
+            <w:r>
+              <w:rPr>
+                <w:lang w:val="en-US"/>
+              </w:rPr>
+              <w:t>Chứa từ "google" trong giá trị thuộc tính</w:t>
+            </w:r>
+          </w:p>
+        </w:tc>
+      </w:tr>
+    </w:tbl>
+    <w:p>
+      <w:pPr>
+        <w:pStyle w:val="Caption"/>
+        <w:jc w:val="center"/>
+        <w:rPr>
+          <w:lang w:val="en-US"/>
+        </w:rPr>
+      </w:pPr>
+      <w:bookmarkStart w:id="16" w:name="_Toc200832789"/>
+      <w:r>
+        <w:rPr>
+          <w:lang w:val="en-US"/>
+        </w:rPr>
+        <w:t xml:space="preserve">Bảng </w:t>
+      </w:r>
+      <w:r>
+        <w:fldChar w:fldCharType="begin"/>
+      </w:r>
+      <w:r>
+        <w:rPr>
+          <w:lang w:val="en-US"/>
+        </w:rPr>
+        <w:instrText xml:space="preserve"> STYLEREF 1 \s </w:instrText>
+      </w:r>
+      <w:r>
+        <w:fldChar w:fldCharType="separate"/>
+      </w:r>
+      <w:r>
+        <w:rPr>
+          <w:lang w:val="en-US"/>
+        </w:rPr>
+        <w:t>1</w:t>
+      </w:r>
+      <w:r>
+        <w:fldChar w:fldCharType="end"/>
+      </w:r>
+      <w:r>
+        <w:rPr>
+          <w:lang w:val="en-US"/>
+        </w:rPr>
+        <w:t>.</w:t>
+      </w:r>
+      <w:r>
+        <w:fldChar w:fldCharType="begin"/>
+      </w:r>
+      <w:r>
+        <w:rPr>
+          <w:lang w:val="en-US"/>
+        </w:rPr>
+        <w:instrText xml:space="preserve"> SEQ Bảng \* ARABIC \s 1 </w:instrText>
+      </w:r>
+      <w:r>
+        <w:fldChar w:fldCharType="separate"/>
+      </w:r>
+      <w:r>
+        <w:rPr>
+          <w:lang w:val="en-US"/>
+        </w:rPr>
+        <w:t>7</w:t>
+      </w:r>
+      <w:r>
+        <w:fldChar w:fldCharType="end"/>
+      </w:r>
+      <w:r>
+        <w:rPr>
+          <w:lang w:val="en-US"/>
+        </w:rPr>
+        <w:t xml:space="preserve"> </w:t>
+      </w:r>
+      <w:r>
+        <w:rPr>
+          <w:lang w:val="en-US"/>
+        </w:rPr>
+        <w:t>C</w:t>
+      </w:r>
+      <w:r>
+        <w:rPr>
+          <w:lang w:val="en-US"/>
+        </w:rPr>
+        <w:t>ác selector theo thuộc tính</w:t>
+      </w:r>
+      <w:bookmarkEnd w:id="16"/>
+    </w:p>
+    <w:p>
+      <w:pPr>
         <w:pStyle w:val="Heading2"/>
       </w:pPr>
+      <w:bookmarkStart w:id="17" w:name="_Toc200832676"/>
       <w:r>
         <w:lastRenderedPageBreak/>
         <w:t>Sepecificity</w:t>
       </w:r>
-      <w:bookmarkEnd w:id="3"/>
+      <w:bookmarkEnd w:id="17"/>
+    </w:p>
+    <w:p>
+      <w:r>
+        <w:rPr>
+          <w:b/>
+          <w:bCs/>
+        </w:rPr>
+        <w:t>Specificity</w:t>
+      </w:r>
+      <w:r>
+        <w:t xml:space="preserve"> (độ ưu tiên của bộ chọn) là cơ chế mà </w:t>
+      </w:r>
+      <w:r>
+        <w:rPr>
+          <w:b/>
+          <w:bCs/>
+        </w:rPr>
+        <w:t>trình duyệt dùng để quyết định style nào sẽ được áp dụng</w:t>
+      </w:r>
+      <w:r>
+        <w:t xml:space="preserve">, khi có </w:t>
+      </w:r>
+      <w:r>
+        <w:rPr>
+          <w:b/>
+          <w:bCs/>
+        </w:rPr>
+        <w:t>nhiều rule CSS cùng áp dụng cho một phần tử HTML</w:t>
+      </w:r>
+      <w:r>
+        <w:t>.</w:t>
+      </w:r>
     </w:p>
     <w:tbl>
       <w:tblPr>
@@ -2784,7 +6044,15 @@
             <w:hideMark/>
           </w:tcPr>
           <w:p>
-            <w:r>
+            <w:pPr>
+              <w:rPr>
+                <w:lang w:val="en-US"/>
+              </w:rPr>
+            </w:pPr>
+            <w:r>
+              <w:rPr>
+                <w:lang w:val="en-US"/>
+              </w:rPr>
               <w:t>Class, attribute, pseudo-class (.class, [type], :hover)</w:t>
             </w:r>
           </w:p>
@@ -2822,7 +6090,15 @@
             <w:hideMark/>
           </w:tcPr>
           <w:p>
-            <w:r>
+            <w:pPr>
+              <w:rPr>
+                <w:lang w:val="en-US"/>
+              </w:rPr>
+            </w:pPr>
+            <w:r>
+              <w:rPr>
+                <w:lang w:val="en-US"/>
+              </w:rPr>
               <w:t>Phần tử, pseudo-element (div, p, ::before)</w:t>
             </w:r>
           </w:p>
@@ -2848,6 +6124,7 @@
         <w:pStyle w:val="Caption"/>
         <w:jc w:val="center"/>
       </w:pPr>
+      <w:bookmarkStart w:id="18" w:name="_Toc200832790"/>
       <w:r>
         <w:t xml:space="preserve">Bảng </w:t>
       </w:r>
@@ -2879,7 +6156,7 @@
         <w:fldChar w:fldCharType="separate"/>
       </w:r>
       <w:r>
-        <w:t>3</w:t>
+        <w:t>8</w:t>
       </w:r>
       <w:r>
         <w:fldChar w:fldCharType="end"/>
@@ -2887,16 +6164,57 @@
       <w:r>
         <w:t xml:space="preserve"> Thứ tự ưu tiên của các thành phần css</w:t>
       </w:r>
+      <w:bookmarkEnd w:id="18"/>
+    </w:p>
+    <w:p>
+      <w:pPr>
+        <w:pStyle w:val="Heading3"/>
+      </w:pPr>
+      <w:r>
+        <w:t xml:space="preserve"> Lưu ý </w:t>
+      </w:r>
+    </w:p>
+    <w:p>
+      <w:r>
+        <w:rPr>
+          <w:b/>
+          <w:bCs/>
+        </w:rPr>
+        <w:t>T</w:t>
+      </w:r>
+      <w:r>
+        <w:rPr>
+          <w:b/>
+          <w:bCs/>
+        </w:rPr>
+        <w:t>ránh lạm dụng ID</w:t>
+      </w:r>
+      <w:r>
+        <w:t xml:space="preserve">: Bộ chọn ID có specificity cao, có thể gây khó khăn khi cần ghi đè (override) quy tắc. </w:t>
+      </w:r>
+    </w:p>
+    <w:p>
+      <w:r>
+        <w:rPr>
+          <w:b/>
+          <w:bCs/>
+        </w:rPr>
+        <w:t>Sử dụng class thay vì ID</w:t>
+      </w:r>
+      <w:r>
+        <w:t>: Class có specificity thấp hơn, dễ bảo trì và tái sử dụng hơn.</w:t>
+      </w:r>
     </w:p>
     <w:p>
       <w:pPr>
         <w:pStyle w:val="Heading2"/>
       </w:pPr>
-      <w:bookmarkStart w:id="4" w:name="_Toc200802560"/>
-      <w:r>
+      <w:bookmarkStart w:id="19" w:name="_Toc200832677"/>
+      <w:r>
+        <w:lastRenderedPageBreak/>
         <w:t>Box Model</w:t>
       </w:r>
-      <w:bookmarkEnd w:id="4"/>
+      <w:bookmarkEnd w:id="19"/>
     </w:p>
     <w:p>
       <w:pPr>
@@ -2951,46 +6269,84 @@
       <w:pPr>
         <w:pStyle w:val="Caption"/>
         <w:jc w:val="center"/>
-      </w:pPr>
-      <w:r>
+        <w:rPr>
+          <w:lang w:val="en-US"/>
+        </w:rPr>
+      </w:pPr>
+      <w:bookmarkStart w:id="20" w:name="_Toc200832724"/>
+      <w:r>
+        <w:rPr>
+          <w:lang w:val="en-US"/>
+        </w:rPr>
         <w:t xml:space="preserve">Hình </w:t>
       </w:r>
       <w:r>
         <w:fldChar w:fldCharType="begin"/>
       </w:r>
       <w:r>
+        <w:rPr>
+          <w:lang w:val="en-US"/>
+        </w:rPr>
         <w:instrText xml:space="preserve"> STYLEREF 1 \s </w:instrText>
       </w:r>
       <w:r>
         <w:fldChar w:fldCharType="separate"/>
       </w:r>
       <w:r>
+        <w:rPr>
+          <w:lang w:val="en-US"/>
+        </w:rPr>
         <w:t>1</w:t>
       </w:r>
       <w:r>
         <w:fldChar w:fldCharType="end"/>
       </w:r>
       <w:r>
+        <w:rPr>
+          <w:lang w:val="en-US"/>
+        </w:rPr>
         <w:t>.</w:t>
       </w:r>
       <w:r>
         <w:fldChar w:fldCharType="begin"/>
       </w:r>
       <w:r>
+        <w:rPr>
+          <w:lang w:val="en-US"/>
+        </w:rPr>
         <w:instrText xml:space="preserve"> SEQ Hình \* ARABIC \s 1 </w:instrText>
       </w:r>
       <w:r>
         <w:fldChar w:fldCharType="separate"/>
       </w:r>
       <w:r>
+        <w:rPr>
+          <w:lang w:val="en-US"/>
+        </w:rPr>
         <w:t>2</w:t>
       </w:r>
       <w:r>
         <w:fldChar w:fldCharType="end"/>
       </w:r>
       <w:r>
-        <w:t xml:space="preserve"> sơ đồ minh họa box model</w:t>
-      </w:r>
+        <w:rPr>
+          <w:lang w:val="en-US"/>
+        </w:rPr>
+        <w:t xml:space="preserve"> </w:t>
+      </w:r>
+      <w:r>
+        <w:rPr>
+          <w:lang w:val="en-US"/>
+        </w:rPr>
+        <w:t>S</w:t>
+      </w:r>
+      <w:r>
+        <w:rPr>
+          <w:lang w:val="en-US"/>
+        </w:rPr>
+        <w:t>ơ đồ minh họa box model</w:t>
+      </w:r>
+      <w:bookmarkEnd w:id="20"/>
     </w:p>
     <w:p>
       <w:pPr>
@@ -3005,6 +6361,7 @@
           <w:sz w:val="40"/>
           <w:szCs w:val="40"/>
           <w:highlight w:val="lightGray"/>
+          <w:lang w:val="en-US"/>
           <w14:ligatures w14:val="none"/>
         </w:rPr>
       </w:pPr>
@@ -3014,6 +6371,7 @@
           <w:color w:val="000000" w:themeColor="text1"/>
           <w:szCs w:val="40"/>
           <w:highlight w:val="lightGray"/>
+          <w:lang w:val="en-US"/>
         </w:rPr>
         <w:br w:type="page"/>
       </w:r>
@@ -3022,12 +6380,12 @@
       <w:pPr>
         <w:pStyle w:val="Heading1"/>
       </w:pPr>
-      <w:bookmarkStart w:id="5" w:name="_Toc200802561"/>
+      <w:bookmarkStart w:id="21" w:name="_Toc200832678"/>
       <w:r>
         <w:lastRenderedPageBreak/>
         <w:t>Layout</w:t>
       </w:r>
-      <w:bookmarkEnd w:id="5"/>
+      <w:bookmarkEnd w:id="21"/>
     </w:p>
     <w:p>
       <w:r>
@@ -3035,26 +6393,44 @@
       </w:r>
     </w:p>
     <w:p>
+      <w:pPr>
+        <w:rPr>
+          <w:lang w:val="en-US"/>
+        </w:rPr>
+      </w:pPr>
       <w:r>
         <w:rPr>
           <w:b/>
           <w:bCs/>
+          <w:lang w:val="en-US"/>
         </w:rPr>
         <w:t>FLEXBOX</w:t>
       </w:r>
       <w:r>
+        <w:rPr>
+          <w:lang w:val="en-US"/>
+        </w:rPr>
         <w:t>: Rất quan trọng trong thiết kế hiện đại. Nên thực hành tạo layout đơn giản như navbar, card...</w:t>
       </w:r>
     </w:p>
     <w:p>
+      <w:pPr>
+        <w:rPr>
+          <w:lang w:val="en-US"/>
+        </w:rPr>
+      </w:pPr>
       <w:r>
         <w:rPr>
           <w:b/>
           <w:bCs/>
+          <w:lang w:val="en-US"/>
         </w:rPr>
         <w:t>GRID:</w:t>
       </w:r>
       <w:r>
+        <w:rPr>
+          <w:lang w:val="en-US"/>
+        </w:rPr>
         <w:t xml:space="preserve"> Khuyến khích học sau Flexbox, dùng cho layout phức tạp hơn như gallery, dashboard...</w:t>
       </w:r>
     </w:p>
@@ -3062,21 +6438,21 @@
       <w:pPr>
         <w:pStyle w:val="Heading2"/>
       </w:pPr>
-      <w:bookmarkStart w:id="6" w:name="_Toc200802562"/>
+      <w:bookmarkStart w:id="22" w:name="_Toc200832679"/>
       <w:r>
         <w:t>Flex box</w:t>
       </w:r>
-      <w:bookmarkEnd w:id="6"/>
+      <w:bookmarkEnd w:id="22"/>
     </w:p>
     <w:p>
       <w:pPr>
         <w:pStyle w:val="Heading2"/>
       </w:pPr>
-      <w:bookmarkStart w:id="7" w:name="_Toc200802563"/>
+      <w:bookmarkStart w:id="23" w:name="_Toc200832680"/>
       <w:r>
         <w:t>GRID</w:t>
       </w:r>
-      <w:bookmarkEnd w:id="7"/>
+      <w:bookmarkEnd w:id="23"/>
     </w:p>
     <w:p>
       <w:pPr>
@@ -3100,12 +6476,12 @@
       <w:pPr>
         <w:pStyle w:val="Heading1"/>
       </w:pPr>
-      <w:bookmarkStart w:id="8" w:name="_Toc200802564"/>
+      <w:bookmarkStart w:id="24" w:name="_Toc200832681"/>
       <w:r>
         <w:lastRenderedPageBreak/>
         <w:t>Responsive Design</w:t>
       </w:r>
-      <w:bookmarkEnd w:id="8"/>
+      <w:bookmarkEnd w:id="24"/>
     </w:p>
     <w:p>
       <w:r>
@@ -3140,21 +6516,21 @@
       <w:pPr>
         <w:pStyle w:val="Heading2"/>
       </w:pPr>
-      <w:bookmarkStart w:id="9" w:name="_Toc200802565"/>
+      <w:bookmarkStart w:id="25" w:name="_Toc200832682"/>
       <w:r>
         <w:t>Media queries</w:t>
       </w:r>
-      <w:bookmarkEnd w:id="9"/>
+      <w:bookmarkEnd w:id="25"/>
     </w:p>
     <w:p>
       <w:pPr>
         <w:pStyle w:val="Heading2"/>
       </w:pPr>
-      <w:bookmarkStart w:id="10" w:name="_Toc200802566"/>
+      <w:bookmarkStart w:id="26" w:name="_Toc200832683"/>
       <w:r>
         <w:t>Mobile first</w:t>
       </w:r>
-      <w:bookmarkEnd w:id="10"/>
+      <w:bookmarkEnd w:id="26"/>
     </w:p>
     <w:p>
       <w:pPr>
@@ -3178,12 +6554,12 @@
       <w:pPr>
         <w:pStyle w:val="Heading1"/>
       </w:pPr>
-      <w:bookmarkStart w:id="11" w:name="_Toc200802567"/>
+      <w:bookmarkStart w:id="27" w:name="_Toc200832684"/>
       <w:r>
         <w:lastRenderedPageBreak/>
         <w:t>Animation</w:t>
       </w:r>
-      <w:bookmarkEnd w:id="11"/>
+      <w:bookmarkEnd w:id="27"/>
     </w:p>
     <w:p>
       <w:r>
@@ -3191,49 +6567,73 @@
       </w:r>
     </w:p>
     <w:p>
+      <w:pPr>
+        <w:rPr>
+          <w:lang w:val="en-US"/>
+        </w:rPr>
+      </w:pPr>
       <w:r>
         <w:rPr>
           <w:b/>
           <w:bCs/>
+          <w:lang w:val="en-US"/>
         </w:rPr>
         <w:t>KEYFRAMES:</w:t>
       </w:r>
       <w:r>
+        <w:rPr>
+          <w:lang w:val="en-US"/>
+        </w:rPr>
         <w:t xml:space="preserve"> Cần minh họa với ví dụ sinh động như loading spinner, fade in/out.</w:t>
       </w:r>
     </w:p>
     <w:p>
+      <w:pPr>
+        <w:rPr>
+          <w:lang w:val="en-US"/>
+        </w:rPr>
+      </w:pPr>
       <w:r>
         <w:rPr>
           <w:b/>
           <w:bCs/>
+          <w:lang w:val="en-US"/>
         </w:rPr>
         <w:t>TRANSITIONS:</w:t>
       </w:r>
       <w:r>
+        <w:rPr>
+          <w:lang w:val="en-US"/>
+        </w:rPr>
         <w:t xml:space="preserve"> Nên học rõ các thuộc tính có thể transition và cách kiểm soát timing (ease-in, ease-out, cubic-bezier, v.v.)</w:t>
       </w:r>
     </w:p>
-    <w:p/>
+    <w:p>
+      <w:pPr>
+        <w:rPr>
+          <w:lang w:val="en-US"/>
+        </w:rPr>
+      </w:pPr>
+    </w:p>
     <w:p>
       <w:pPr>
         <w:pStyle w:val="Heading2"/>
       </w:pPr>
-      <w:bookmarkStart w:id="12" w:name="_Toc200802568"/>
+      <w:bookmarkStart w:id="28" w:name="_Toc200832685"/>
       <w:r>
         <w:t>Keyframs</w:t>
       </w:r>
-      <w:bookmarkEnd w:id="12"/>
+      <w:bookmarkEnd w:id="28"/>
     </w:p>
     <w:p>
       <w:pPr>
         <w:pStyle w:val="Heading2"/>
       </w:pPr>
-      <w:bookmarkStart w:id="13" w:name="_Toc200802569"/>
+      <w:bookmarkStart w:id="29" w:name="_Toc200832686"/>
       <w:r>
         <w:t>Trasitions</w:t>
       </w:r>
-      <w:bookmarkEnd w:id="13"/>
+      <w:bookmarkEnd w:id="29"/>
     </w:p>
     <w:p>
       <w:pPr>
@@ -3257,12 +6657,12 @@
       <w:pPr>
         <w:pStyle w:val="Heading1"/>
       </w:pPr>
-      <w:bookmarkStart w:id="14" w:name="_Toc200802570"/>
+      <w:bookmarkStart w:id="30" w:name="_Toc200832687"/>
       <w:r>
         <w:lastRenderedPageBreak/>
         <w:t>Tìm hiểu về css framework</w:t>
       </w:r>
-      <w:bookmarkEnd w:id="14"/>
+      <w:bookmarkEnd w:id="30"/>
     </w:p>
     <w:p>
       <w:r>
@@ -3287,8 +6687,14 @@
           <w:ilvl w:val="0"/>
           <w:numId w:val="7"/>
         </w:numPr>
-      </w:pPr>
-      <w:r>
+        <w:rPr>
+          <w:lang w:val="en-US"/>
+        </w:rPr>
+      </w:pPr>
+      <w:r>
+        <w:rPr>
+          <w:lang w:val="en-US"/>
+        </w:rPr>
         <w:t>Nên học: cấu trúc class tiện ích, cách cấu hình, responsive trong Tailwind</w:t>
       </w:r>
     </w:p>
@@ -3298,8 +6704,14 @@
           <w:ilvl w:val="0"/>
           <w:numId w:val="7"/>
         </w:numPr>
-      </w:pPr>
-      <w:r>
+        <w:rPr>
+          <w:lang w:val="en-US"/>
+        </w:rPr>
+      </w:pPr>
+      <w:r>
+        <w:rPr>
+          <w:lang w:val="en-US"/>
+        </w:rPr>
         <w:t>Có thể mở rộng thêm Bootstrap để so sánh cách tiếp cận giữa "utility-first" và "component-based"</w:t>
       </w:r>
     </w:p>
@@ -3307,11 +6719,11 @@
       <w:pPr>
         <w:pStyle w:val="Heading2"/>
       </w:pPr>
-      <w:bookmarkStart w:id="15" w:name="_Toc200802571"/>
+      <w:bookmarkStart w:id="31" w:name="_Toc200832688"/>
       <w:r>
         <w:t>Cơ bản về tailwindCSS.</w:t>
       </w:r>
-      <w:bookmarkEnd w:id="15"/>
+      <w:bookmarkEnd w:id="31"/>
     </w:p>
     <w:sectPr>
       <w:pgSz w:w="12240" w:h="15840"/>
@@ -3624,6 +7036,119 @@
     </w:lvl>
   </w:abstractNum>
   <w:abstractNum w:abstractNumId="2" w15:restartNumberingAfterBreak="0">
+    <w:nsid w:val="1F1B0689"/>
+    <w:multiLevelType w:val="multilevel"/>
+    <w:tmpl w:val="DEAE5906"/>
+    <w:lvl w:ilvl="0">
+      <w:start w:val="1"/>
+      <w:numFmt w:val="decimal"/>
+      <w:lvlText w:val="%1."/>
+      <w:lvlJc w:val="left"/>
+      <w:pPr>
+        <w:tabs>
+          <w:tab w:val="num" w:pos="720"/>
+        </w:tabs>
+        <w:ind w:left="720" w:hanging="360"/>
+      </w:pPr>
+    </w:lvl>
+    <w:lvl w:ilvl="1" w:tentative="1">
+      <w:start w:val="1"/>
+      <w:numFmt w:val="decimal"/>
+      <w:lvlText w:val="%2."/>
+      <w:lvlJc w:val="left"/>
+      <w:pPr>
+        <w:tabs>
+          <w:tab w:val="num" w:pos="1440"/>
+        </w:tabs>
+        <w:ind w:left="1440" w:hanging="360"/>
+      </w:pPr>
+    </w:lvl>
+    <w:lvl w:ilvl="2" w:tentative="1">
+      <w:start w:val="1"/>
+      <w:numFmt w:val="decimal"/>
+      <w:lvlText w:val="%3."/>
+      <w:lvlJc w:val="left"/>
+      <w:pPr>
+        <w:tabs>
+          <w:tab w:val="num" w:pos="2160"/>
+        </w:tabs>
+        <w:ind w:left="2160" w:hanging="360"/>
+      </w:pPr>
+    </w:lvl>
+    <w:lvl w:ilvl="3" w:tentative="1">
+      <w:start w:val="1"/>
+      <w:numFmt w:val="decimal"/>
+      <w:lvlText w:val="%4."/>
+      <w:lvlJc w:val="left"/>
+      <w:pPr>
+        <w:tabs>
+          <w:tab w:val="num" w:pos="2880"/>
+        </w:tabs>
+        <w:ind w:left="2880" w:hanging="360"/>
+      </w:pPr>
+    </w:lvl>
+    <w:lvl w:ilvl="4" w:tentative="1">
+      <w:start w:val="1"/>
+      <w:numFmt w:val="decimal"/>
+      <w:lvlText w:val="%5."/>
+      <w:lvlJc w:val="left"/>
+      <w:pPr>
+        <w:tabs>
+          <w:tab w:val="num" w:pos="3600"/>
+        </w:tabs>
+        <w:ind w:left="3600" w:hanging="360"/>
+      </w:pPr>
+    </w:lvl>
+    <w:lvl w:ilvl="5" w:tentative="1">
+      <w:start w:val="1"/>
+      <w:numFmt w:val="decimal"/>
+      <w:lvlText w:val="%6."/>
+      <w:lvlJc w:val="left"/>
+      <w:pPr>
+        <w:tabs>
+          <w:tab w:val="num" w:pos="4320"/>
+        </w:tabs>
+        <w:ind w:left="4320" w:hanging="360"/>
+      </w:pPr>
+    </w:lvl>
+    <w:lvl w:ilvl="6" w:tentative="1">
+      <w:start w:val="1"/>
+      <w:numFmt w:val="decimal"/>
+      <w:lvlText w:val="%7."/>
+      <w:lvlJc w:val="left"/>
+      <w:pPr>
+        <w:tabs>
+          <w:tab w:val="num" w:pos="5040"/>
+        </w:tabs>
+        <w:ind w:left="5040" w:hanging="360"/>
+      </w:pPr>
+    </w:lvl>
+    <w:lvl w:ilvl="7" w:tentative="1">
+      <w:start w:val="1"/>
+      <w:numFmt w:val="decimal"/>
+      <w:lvlText w:val="%8."/>
+      <w:lvlJc w:val="left"/>
+      <w:pPr>
+        <w:tabs>
+          <w:tab w:val="num" w:pos="5760"/>
+        </w:tabs>
+        <w:ind w:left="5760" w:hanging="360"/>
+      </w:pPr>
+    </w:lvl>
+    <w:lvl w:ilvl="8" w:tentative="1">
+      <w:start w:val="1"/>
+      <w:numFmt w:val="decimal"/>
+      <w:lvlText w:val="%9."/>
+      <w:lvlJc w:val="left"/>
+      <w:pPr>
+        <w:tabs>
+          <w:tab w:val="num" w:pos="6480"/>
+        </w:tabs>
+        <w:ind w:left="6480" w:hanging="360"/>
+      </w:pPr>
+    </w:lvl>
+  </w:abstractNum>
+  <w:abstractNum w:abstractNumId="3" w15:restartNumberingAfterBreak="0">
     <w:nsid w:val="241E3AC1"/>
     <w:multiLevelType w:val="multilevel"/>
     <w:tmpl w:val="5476C72A"/>
@@ -3773,7 +7298,7 @@
       </w:rPr>
     </w:lvl>
   </w:abstractNum>
-  <w:abstractNum w:abstractNumId="3" w15:restartNumberingAfterBreak="0">
+  <w:abstractNum w:abstractNumId="4" w15:restartNumberingAfterBreak="0">
     <w:nsid w:val="31C80411"/>
     <w:multiLevelType w:val="hybridMultilevel"/>
     <w:tmpl w:val="FE20BDBC"/>
@@ -3887,7 +7412,7 @@
       </w:rPr>
     </w:lvl>
   </w:abstractNum>
-  <w:abstractNum w:abstractNumId="4" w15:restartNumberingAfterBreak="0">
+  <w:abstractNum w:abstractNumId="5" w15:restartNumberingAfterBreak="0">
     <w:nsid w:val="330868DD"/>
     <w:multiLevelType w:val="multilevel"/>
     <w:tmpl w:val="35CA0A32"/>
@@ -4043,13 +7568,13 @@
       </w:rPr>
     </w:lvl>
   </w:abstractNum>
-  <w:abstractNum w:abstractNumId="5" w15:restartNumberingAfterBreak="0">
+  <w:abstractNum w:abstractNumId="6" w15:restartNumberingAfterBreak="0">
     <w:nsid w:val="3B155CC4"/>
     <w:multiLevelType w:val="multilevel"/>
     <w:tmpl w:val="35CA0A32"/>
     <w:numStyleLink w:val="Base"/>
   </w:abstractNum>
-  <w:abstractNum w:abstractNumId="6" w15:restartNumberingAfterBreak="0">
+  <w:abstractNum w:abstractNumId="7" w15:restartNumberingAfterBreak="0">
     <w:nsid w:val="7810531D"/>
     <w:multiLevelType w:val="multilevel"/>
     <w:tmpl w:val="9CB8CA94"/>
@@ -4199,16 +7724,16 @@
     </w:lvl>
   </w:abstractNum>
   <w:num w:numId="1" w16cid:durableId="188029975">
-    <w:abstractNumId w:val="2"/>
+    <w:abstractNumId w:val="3"/>
   </w:num>
   <w:num w:numId="2" w16cid:durableId="471366384">
-    <w:abstractNumId w:val="4"/>
+    <w:abstractNumId w:val="5"/>
   </w:num>
   <w:num w:numId="3" w16cid:durableId="39597530">
-    <w:abstractNumId w:val="4"/>
+    <w:abstractNumId w:val="5"/>
   </w:num>
   <w:num w:numId="4" w16cid:durableId="214435397">
-    <w:abstractNumId w:val="5"/>
+    <w:abstractNumId w:val="6"/>
     <w:lvlOverride w:ilvl="2">
       <w:lvl w:ilvl="2">
         <w:start w:val="1"/>
@@ -4259,13 +7784,16 @@
     <w:abstractNumId w:val="1"/>
   </w:num>
   <w:num w:numId="6" w16cid:durableId="377626400">
-    <w:abstractNumId w:val="6"/>
+    <w:abstractNumId w:val="7"/>
   </w:num>
   <w:num w:numId="7" w16cid:durableId="876308923">
     <w:abstractNumId w:val="0"/>
   </w:num>
   <w:num w:numId="8" w16cid:durableId="867648519">
-    <w:abstractNumId w:val="3"/>
+    <w:abstractNumId w:val="4"/>
+  </w:num>
+  <w:num w:numId="9" w16cid:durableId="1655455075">
+    <w:abstractNumId w:val="2"/>
   </w:num>
 </w:numbering>
 </file>
@@ -5452,6 +8980,30 @@
       <w:bCs/>
     </w:rPr>
   </w:style>
+  <w:style w:type="paragraph" w:styleId="TOC3">
+    <w:name w:val="toc 3"/>
+    <w:basedOn w:val="Normal"/>
+    <w:next w:val="Normal"/>
+    <w:autoRedefine/>
+    <w:uiPriority w:val="39"/>
+    <w:unhideWhenUsed/>
+    <w:rsid w:val="00EF7A84"/>
+    <w:pPr>
+      <w:spacing w:after="100"/>
+      <w:ind w:left="520"/>
+    </w:pPr>
+  </w:style>
+  <w:style w:type="paragraph" w:styleId="TableofFigures">
+    <w:name w:val="table of figures"/>
+    <w:basedOn w:val="Normal"/>
+    <w:next w:val="Normal"/>
+    <w:uiPriority w:val="99"/>
+    <w:unhideWhenUsed/>
+    <w:rsid w:val="00EF7A84"/>
+    <w:pPr>
+      <w:spacing w:after="0"/>
+    </w:pPr>
+  </w:style>
 </w:styles>
 </file>
 

</xml_diff>